<commit_message>
add detail edit admin
</commit_message>
<xml_diff>
--- a/pz.docx
+++ b/pz.docx
@@ -1145,21 +1145,22 @@
     </w:p>
     <w:sdt>
       <w:sdtPr>
-        <w:id w:val="374508276"/>
+        <w:rPr>
+          <w:rFonts w:asciiTheme="minorHAnsi" w:eastAsiaTheme="minorHAnsi" w:hAnsiTheme="minorHAnsi" w:cstheme="minorBidi"/>
+          <w:b w:val="0"/>
+          <w:bCs w:val="0"/>
+          <w:color w:val="auto"/>
+          <w:sz w:val="22"/>
+          <w:szCs w:val="22"/>
+          <w:lang w:eastAsia="en-US"/>
+        </w:rPr>
+        <w:id w:val="1639919505"/>
         <w:docPartObj>
           <w:docPartGallery w:val="Table of Contents"/>
           <w:docPartUnique/>
         </w:docPartObj>
       </w:sdtPr>
-      <w:sdtEndPr>
-        <w:rPr>
-          <w:rFonts w:asciiTheme="minorHAnsi" w:eastAsiaTheme="minorHAnsi" w:hAnsiTheme="minorHAnsi" w:cstheme="minorBidi"/>
-          <w:color w:val="auto"/>
-          <w:sz w:val="22"/>
-          <w:szCs w:val="22"/>
-          <w:lang w:eastAsia="en-US"/>
-        </w:rPr>
-      </w:sdtEndPr>
+      <w:sdtEndPr/>
       <w:sdtContent>
         <w:p>
           <w:pPr>
@@ -1170,6 +1171,16 @@
           </w:r>
         </w:p>
         <w:p>
+          <w:pPr>
+            <w:pStyle w:val="21"/>
+            <w:rPr>
+              <w:rFonts w:asciiTheme="minorHAnsi" w:eastAsiaTheme="minorEastAsia" w:hAnsiTheme="minorHAnsi" w:cstheme="minorBidi"/>
+              <w:b w:val="0"/>
+              <w:bCs w:val="0"/>
+              <w:sz w:val="22"/>
+              <w:szCs w:val="22"/>
+            </w:rPr>
+          </w:pPr>
           <w:r>
             <w:fldChar w:fldCharType="begin"/>
           </w:r>
@@ -1179,14 +1190,211 @@
           <w:r>
             <w:fldChar w:fldCharType="separate"/>
           </w:r>
-          <w:r>
+          <w:hyperlink w:anchor="_Toc104725762" w:history="1">
+            <w:r>
+              <w:rPr>
+                <w:rStyle w:val="aa"/>
+              </w:rPr>
+              <w:t>ВВЕДЕНИЕ</w:t>
+            </w:r>
+            <w:r>
+              <w:rPr>
+                <w:webHidden/>
+              </w:rPr>
+              <w:tab/>
+            </w:r>
+            <w:r>
+              <w:rPr>
+                <w:webHidden/>
+              </w:rPr>
+              <w:fldChar w:fldCharType="begin"/>
+            </w:r>
+            <w:r>
+              <w:rPr>
+                <w:webHidden/>
+              </w:rPr>
+              <w:instrText xml:space="preserve"> PAGEREF _Toc104725762 \h </w:instrText>
+            </w:r>
+            <w:r>
+              <w:rPr>
+                <w:webHidden/>
+              </w:rPr>
+            </w:r>
+            <w:r>
+              <w:rPr>
+                <w:webHidden/>
+              </w:rPr>
+              <w:fldChar w:fldCharType="separate"/>
+            </w:r>
+            <w:r>
+              <w:rPr>
+                <w:webHidden/>
+              </w:rPr>
+              <w:t>3</w:t>
+            </w:r>
+            <w:r>
+              <w:rPr>
+                <w:webHidden/>
+              </w:rPr>
+              <w:fldChar w:fldCharType="end"/>
+            </w:r>
+          </w:hyperlink>
+        </w:p>
+        <w:p>
+          <w:pPr>
+            <w:pStyle w:val="21"/>
             <w:rPr>
-              <w:b/>
-              <w:bCs/>
-              <w:noProof/>
+              <w:rFonts w:asciiTheme="minorHAnsi" w:eastAsiaTheme="minorEastAsia" w:hAnsiTheme="minorHAnsi" w:cstheme="minorBidi"/>
+              <w:b w:val="0"/>
+              <w:bCs w:val="0"/>
+              <w:sz w:val="22"/>
+              <w:szCs w:val="22"/>
             </w:rPr>
-            <w:t>Элементы оглавления не найдены.</w:t>
-          </w:r>
+          </w:pPr>
+          <w:hyperlink w:anchor="_Toc104725763" w:history="1">
+            <w:r>
+              <w:rPr>
+                <w:rStyle w:val="aa"/>
+              </w:rPr>
+              <w:t>1</w:t>
+            </w:r>
+            <w:r>
+              <w:rPr>
+                <w:rFonts w:asciiTheme="minorHAnsi" w:eastAsiaTheme="minorEastAsia" w:hAnsiTheme="minorHAnsi" w:cstheme="minorBidi"/>
+                <w:b w:val="0"/>
+                <w:bCs w:val="0"/>
+                <w:sz w:val="22"/>
+                <w:szCs w:val="22"/>
+              </w:rPr>
+              <w:tab/>
+            </w:r>
+            <w:r>
+              <w:rPr>
+                <w:rStyle w:val="aa"/>
+              </w:rPr>
+              <w:t>ОБЩАЯ ЧАСТЬ</w:t>
+            </w:r>
+            <w:r>
+              <w:rPr>
+                <w:webHidden/>
+              </w:rPr>
+              <w:tab/>
+            </w:r>
+            <w:r>
+              <w:rPr>
+                <w:webHidden/>
+              </w:rPr>
+              <w:fldChar w:fldCharType="begin"/>
+            </w:r>
+            <w:r>
+              <w:rPr>
+                <w:webHidden/>
+              </w:rPr>
+              <w:instrText xml:space="preserve"> PAGEREF _Toc104725763 \h </w:instrText>
+            </w:r>
+            <w:r>
+              <w:rPr>
+                <w:webHidden/>
+              </w:rPr>
+            </w:r>
+            <w:r>
+              <w:rPr>
+                <w:webHidden/>
+              </w:rPr>
+              <w:fldChar w:fldCharType="separate"/>
+            </w:r>
+            <w:r>
+              <w:rPr>
+                <w:webHidden/>
+              </w:rPr>
+              <w:t>4</w:t>
+            </w:r>
+            <w:r>
+              <w:rPr>
+                <w:webHidden/>
+              </w:rPr>
+              <w:fldChar w:fldCharType="end"/>
+            </w:r>
+          </w:hyperlink>
+        </w:p>
+        <w:p>
+          <w:pPr>
+            <w:pStyle w:val="21"/>
+            <w:rPr>
+              <w:rFonts w:asciiTheme="minorHAnsi" w:eastAsiaTheme="minorEastAsia" w:hAnsiTheme="minorHAnsi" w:cstheme="minorBidi"/>
+              <w:b w:val="0"/>
+              <w:bCs w:val="0"/>
+              <w:sz w:val="22"/>
+              <w:szCs w:val="22"/>
+            </w:rPr>
+          </w:pPr>
+          <w:hyperlink w:anchor="_Toc104725764" w:history="1">
+            <w:r>
+              <w:rPr>
+                <w:rStyle w:val="aa"/>
+              </w:rPr>
+              <w:t>1.1</w:t>
+            </w:r>
+            <w:r>
+              <w:rPr>
+                <w:rFonts w:asciiTheme="minorHAnsi" w:eastAsiaTheme="minorEastAsia" w:hAnsiTheme="minorHAnsi" w:cstheme="minorBidi"/>
+                <w:b w:val="0"/>
+                <w:bCs w:val="0"/>
+                <w:sz w:val="22"/>
+                <w:szCs w:val="22"/>
+              </w:rPr>
+              <w:tab/>
+            </w:r>
+            <w:r>
+              <w:rPr>
+                <w:rStyle w:val="aa"/>
+              </w:rPr>
+              <w:t>Обоснование целесообразности и актуальности разработки интернет-магазина по продаже автозапчастей</w:t>
+            </w:r>
+            <w:r>
+              <w:rPr>
+                <w:webHidden/>
+              </w:rPr>
+              <w:tab/>
+            </w:r>
+            <w:r>
+              <w:rPr>
+                <w:webHidden/>
+              </w:rPr>
+              <w:fldChar w:fldCharType="begin"/>
+            </w:r>
+            <w:r>
+              <w:rPr>
+                <w:webHidden/>
+              </w:rPr>
+              <w:instrText xml:space="preserve"> PAGEREF _Toc104725764 \h </w:instrText>
+            </w:r>
+            <w:r>
+              <w:rPr>
+                <w:webHidden/>
+              </w:rPr>
+            </w:r>
+            <w:r>
+              <w:rPr>
+                <w:webHidden/>
+              </w:rPr>
+              <w:fldChar w:fldCharType="separate"/>
+            </w:r>
+            <w:r>
+              <w:rPr>
+                <w:webHidden/>
+              </w:rPr>
+              <w:t>4</w:t>
+            </w:r>
+            <w:r>
+              <w:rPr>
+                <w:webHidden/>
+              </w:rPr>
+              <w:fldChar w:fldCharType="end"/>
+            </w:r>
+          </w:hyperlink>
+        </w:p>
+        <w:p>
           <w:r>
             <w:rPr>
               <w:b/>
@@ -1239,6 +1447,7 @@
       </w:pPr>
       <w:bookmarkStart w:id="0" w:name="_Toc484854010"/>
       <w:bookmarkStart w:id="1" w:name="_Toc74046599"/>
+      <w:bookmarkStart w:id="2" w:name="_Toc104725762"/>
       <w:r>
         <w:rPr>
           <w:rFonts w:ascii="Times New Roman" w:hAnsi="Times New Roman" w:cs="Times New Roman"/>
@@ -1250,13 +1459,11 @@
       </w:r>
       <w:bookmarkEnd w:id="0"/>
       <w:bookmarkEnd w:id="1"/>
+      <w:bookmarkEnd w:id="2"/>
     </w:p>
     <w:p>
       <w:pPr>
         <w:ind w:firstLine="709"/>
-        <w:rPr>
-          <w:lang w:val="en-US"/>
-        </w:rPr>
       </w:pPr>
     </w:p>
     <w:p>
@@ -1264,22 +1471,19 @@
         <w:spacing w:before="240" w:after="0" w:line="360" w:lineRule="auto"/>
         <w:ind w:firstLine="708"/>
         <w:jc w:val="both"/>
-      </w:pPr>
-      <w:r>
         <w:rPr>
           <w:rFonts w:ascii="Times New Roman" w:hAnsi="Times New Roman" w:cs="Times New Roman"/>
           <w:sz w:val="28"/>
           <w:szCs w:val="28"/>
         </w:rPr>
-        <w:t xml:space="preserve">Темой данного дипломного проекта является </w:t>
-      </w:r>
+      </w:pPr>
       <w:r>
         <w:rPr>
           <w:rFonts w:ascii="Times New Roman" w:hAnsi="Times New Roman" w:cs="Times New Roman"/>
           <w:sz w:val="28"/>
           <w:szCs w:val="28"/>
         </w:rPr>
-        <w:t>п</w:t>
+        <w:t>Темой данного дипломного проекта является п</w:t>
       </w:r>
       <w:r>
         <w:rPr>
@@ -1297,8 +1501,2753 @@
         </w:rPr>
         <w:t>.</w:t>
       </w:r>
-      <w:bookmarkStart w:id="2" w:name="_GoBack"/>
-      <w:bookmarkEnd w:id="2"/>
+    </w:p>
+    <w:p>
+      <w:pPr>
+        <w:rPr>
+          <w:rFonts w:ascii="Times New Roman" w:hAnsi="Times New Roman" w:cs="Times New Roman"/>
+          <w:sz w:val="28"/>
+          <w:szCs w:val="28"/>
+        </w:rPr>
+      </w:pPr>
+      <w:r>
+        <w:rPr>
+          <w:rFonts w:ascii="Times New Roman" w:hAnsi="Times New Roman" w:cs="Times New Roman"/>
+          <w:sz w:val="28"/>
+          <w:szCs w:val="28"/>
+        </w:rPr>
+        <w:br w:type="page"/>
+      </w:r>
+    </w:p>
+    <w:p>
+      <w:pPr>
+        <w:pStyle w:val="2"/>
+        <w:numPr>
+          <w:ilvl w:val="0"/>
+          <w:numId w:val="2"/>
+        </w:numPr>
+        <w:suppressAutoHyphens/>
+        <w:spacing w:before="0" w:line="360" w:lineRule="auto"/>
+        <w:ind w:left="0" w:firstLine="709"/>
+        <w:rPr>
+          <w:rFonts w:ascii="Times New Roman" w:hAnsi="Times New Roman" w:cs="Times New Roman"/>
+          <w:color w:val="auto"/>
+          <w:sz w:val="32"/>
+        </w:rPr>
+      </w:pPr>
+      <w:bookmarkStart w:id="3" w:name="_Toc484854011"/>
+      <w:bookmarkStart w:id="4" w:name="_Toc74046600"/>
+      <w:bookmarkStart w:id="5" w:name="_Toc104725763"/>
+      <w:r>
+        <w:rPr>
+          <w:rFonts w:ascii="Times New Roman" w:hAnsi="Times New Roman" w:cs="Times New Roman"/>
+          <w:color w:val="auto"/>
+          <w:sz w:val="32"/>
+        </w:rPr>
+        <w:lastRenderedPageBreak/>
+        <w:t>ОБЩАЯ ЧАСТЬ</w:t>
+      </w:r>
+      <w:bookmarkEnd w:id="3"/>
+      <w:bookmarkEnd w:id="4"/>
+      <w:bookmarkEnd w:id="5"/>
+    </w:p>
+    <w:p>
+      <w:pPr>
+        <w:spacing w:after="0" w:line="360" w:lineRule="auto"/>
+        <w:ind w:firstLine="709"/>
+        <w:rPr>
+          <w:rFonts w:ascii="Times New Roman" w:hAnsi="Times New Roman" w:cs="Times New Roman"/>
+          <w:sz w:val="28"/>
+        </w:rPr>
+      </w:pPr>
+    </w:p>
+    <w:p>
+      <w:pPr>
+        <w:pStyle w:val="2"/>
+        <w:numPr>
+          <w:ilvl w:val="1"/>
+          <w:numId w:val="2"/>
+        </w:numPr>
+        <w:suppressAutoHyphens/>
+        <w:spacing w:before="0" w:line="360" w:lineRule="auto"/>
+        <w:jc w:val="both"/>
+        <w:rPr>
+          <w:rFonts w:ascii="Times New Roman" w:hAnsi="Times New Roman" w:cs="Times New Roman"/>
+          <w:color w:val="auto"/>
+          <w:sz w:val="32"/>
+        </w:rPr>
+      </w:pPr>
+      <w:bookmarkStart w:id="6" w:name="_Toc104725764"/>
+      <w:r>
+        <w:rPr>
+          <w:rFonts w:ascii="Times New Roman" w:hAnsi="Times New Roman" w:cs="Times New Roman"/>
+          <w:color w:val="auto"/>
+          <w:sz w:val="32"/>
+        </w:rPr>
+        <w:t>Обоснование целесообразности и актуальности разработки интернет-магазина по продаже автозапчастей</w:t>
+      </w:r>
+      <w:bookmarkEnd w:id="6"/>
+    </w:p>
+    <w:p>
+      <w:pPr>
+        <w:pStyle w:val="2"/>
+        <w:numPr>
+          <w:ilvl w:val="1"/>
+          <w:numId w:val="2"/>
+        </w:numPr>
+        <w:suppressAutoHyphens/>
+        <w:spacing w:before="0" w:line="360" w:lineRule="auto"/>
+        <w:ind w:left="1355" w:hanging="646"/>
+        <w:rPr>
+          <w:rFonts w:ascii="Times New Roman" w:hAnsi="Times New Roman" w:cs="Times New Roman"/>
+          <w:color w:val="auto"/>
+          <w:sz w:val="32"/>
+        </w:rPr>
+      </w:pPr>
+      <w:r>
+        <w:rPr>
+          <w:rFonts w:ascii="Times New Roman" w:hAnsi="Times New Roman" w:cs="Times New Roman"/>
+          <w:color w:val="auto"/>
+          <w:sz w:val="32"/>
+        </w:rPr>
+        <w:t>Обзор аналогичных веб-ресурсов</w:t>
+      </w:r>
+    </w:p>
+    <w:p>
+      <w:pPr>
+        <w:pStyle w:val="2"/>
+        <w:numPr>
+          <w:ilvl w:val="1"/>
+          <w:numId w:val="2"/>
+        </w:numPr>
+        <w:suppressAutoHyphens/>
+        <w:spacing w:before="0" w:line="360" w:lineRule="auto"/>
+        <w:ind w:left="1355" w:hanging="646"/>
+        <w:rPr>
+          <w:rFonts w:ascii="Times New Roman" w:hAnsi="Times New Roman" w:cs="Times New Roman"/>
+          <w:color w:val="auto"/>
+          <w:sz w:val="32"/>
+        </w:rPr>
+      </w:pPr>
+      <w:r>
+        <w:rPr>
+          <w:rFonts w:ascii="Times New Roman" w:hAnsi="Times New Roman" w:cs="Times New Roman"/>
+          <w:color w:val="auto"/>
+          <w:sz w:val="32"/>
+        </w:rPr>
+        <w:t xml:space="preserve">Обзор </w:t>
+      </w:r>
+      <w:r>
+        <w:rPr>
+          <w:rFonts w:ascii="Times New Roman" w:hAnsi="Times New Roman" w:cs="Times New Roman"/>
+          <w:color w:val="auto"/>
+          <w:sz w:val="32"/>
+        </w:rPr>
+        <w:t>средств разработки интернет-магазинов</w:t>
+      </w:r>
+    </w:p>
+    <w:p>
+      <w:pPr>
+        <w:rPr>
+          <w:rFonts w:ascii="Times New Roman" w:eastAsiaTheme="majorEastAsia" w:hAnsi="Times New Roman" w:cs="Times New Roman"/>
+          <w:sz w:val="32"/>
+          <w:szCs w:val="26"/>
+        </w:rPr>
+      </w:pPr>
+      <w:r>
+        <w:rPr>
+          <w:rFonts w:ascii="Times New Roman" w:hAnsi="Times New Roman" w:cs="Times New Roman"/>
+          <w:sz w:val="32"/>
+        </w:rPr>
+        <w:br w:type="page"/>
+      </w:r>
+    </w:p>
+    <w:p>
+      <w:pPr>
+        <w:pStyle w:val="2"/>
+        <w:numPr>
+          <w:ilvl w:val="0"/>
+          <w:numId w:val="4"/>
+        </w:numPr>
+        <w:suppressAutoHyphens/>
+        <w:spacing w:before="0" w:line="360" w:lineRule="auto"/>
+        <w:ind w:left="0" w:firstLine="709"/>
+        <w:rPr>
+          <w:rFonts w:ascii="Times New Roman" w:hAnsi="Times New Roman" w:cs="Times New Roman"/>
+          <w:color w:val="auto"/>
+          <w:sz w:val="32"/>
+          <w:lang w:eastAsia="ru-RU"/>
+        </w:rPr>
+      </w:pPr>
+      <w:bookmarkStart w:id="7" w:name="_Toc484854016"/>
+      <w:bookmarkStart w:id="8" w:name="_Toc74046605"/>
+      <w:r>
+        <w:rPr>
+          <w:rFonts w:ascii="Times New Roman" w:hAnsi="Times New Roman" w:cs="Times New Roman"/>
+          <w:color w:val="auto"/>
+          <w:sz w:val="32"/>
+          <w:lang w:eastAsia="ru-RU"/>
+        </w:rPr>
+        <w:lastRenderedPageBreak/>
+        <w:t>ТЕХНОЛОГИЧЕСКАЯ ЧАСТЬ</w:t>
+      </w:r>
+      <w:bookmarkEnd w:id="7"/>
+      <w:bookmarkEnd w:id="8"/>
+    </w:p>
+    <w:p>
+      <w:pPr>
+        <w:spacing w:after="0" w:line="360" w:lineRule="auto"/>
+        <w:ind w:firstLine="709"/>
+        <w:rPr>
+          <w:rFonts w:ascii="Times New Roman" w:hAnsi="Times New Roman" w:cs="Times New Roman"/>
+          <w:sz w:val="28"/>
+          <w:lang w:eastAsia="ru-RU"/>
+        </w:rPr>
+      </w:pPr>
+    </w:p>
+    <w:p>
+      <w:pPr>
+        <w:pStyle w:val="2"/>
+        <w:numPr>
+          <w:ilvl w:val="1"/>
+          <w:numId w:val="4"/>
+        </w:numPr>
+        <w:suppressAutoHyphens/>
+        <w:spacing w:before="0" w:line="360" w:lineRule="auto"/>
+        <w:jc w:val="both"/>
+        <w:rPr>
+          <w:rFonts w:ascii="Times New Roman" w:hAnsi="Times New Roman" w:cs="Times New Roman"/>
+          <w:color w:val="auto"/>
+          <w:sz w:val="32"/>
+          <w:lang w:eastAsia="ru-RU"/>
+        </w:rPr>
+      </w:pPr>
+      <w:bookmarkStart w:id="9" w:name="_Toc484854017"/>
+      <w:bookmarkStart w:id="10" w:name="_Toc74046606"/>
+      <w:r>
+        <w:rPr>
+          <w:rFonts w:ascii="Times New Roman" w:hAnsi="Times New Roman" w:cs="Times New Roman"/>
+          <w:color w:val="auto"/>
+          <w:sz w:val="32"/>
+          <w:lang w:eastAsia="ru-RU"/>
+        </w:rPr>
+        <w:t xml:space="preserve">Обоснование </w:t>
+      </w:r>
+      <w:bookmarkEnd w:id="9"/>
+      <w:bookmarkEnd w:id="10"/>
+      <w:r>
+        <w:rPr>
+          <w:rFonts w:ascii="Times New Roman" w:hAnsi="Times New Roman" w:cs="Times New Roman"/>
+          <w:color w:val="auto"/>
+          <w:sz w:val="32"/>
+          <w:lang w:eastAsia="ru-RU"/>
+        </w:rPr>
+        <w:t>и выбор программных средств реализации интернет-магазина</w:t>
+      </w:r>
+    </w:p>
+    <w:p>
+      <w:pPr>
+        <w:pStyle w:val="2"/>
+        <w:numPr>
+          <w:ilvl w:val="1"/>
+          <w:numId w:val="4"/>
+        </w:numPr>
+        <w:suppressAutoHyphens/>
+        <w:spacing w:before="0" w:line="360" w:lineRule="auto"/>
+        <w:jc w:val="both"/>
+        <w:rPr>
+          <w:rFonts w:ascii="Times New Roman" w:hAnsi="Times New Roman" w:cs="Times New Roman"/>
+          <w:color w:val="auto"/>
+          <w:sz w:val="32"/>
+          <w:szCs w:val="28"/>
+          <w:lang w:eastAsia="ru-RU"/>
+        </w:rPr>
+      </w:pPr>
+      <w:r>
+        <w:rPr>
+          <w:rFonts w:ascii="Times New Roman" w:hAnsi="Times New Roman" w:cs="Times New Roman"/>
+          <w:color w:val="auto"/>
+          <w:sz w:val="32"/>
+          <w:szCs w:val="28"/>
+          <w:lang w:eastAsia="ru-RU"/>
+        </w:rPr>
+        <w:t>Проектирование и разработка структуры интернет-магазина</w:t>
+      </w:r>
+    </w:p>
+    <w:p>
+      <w:pPr>
+        <w:pStyle w:val="2"/>
+        <w:numPr>
+          <w:ilvl w:val="1"/>
+          <w:numId w:val="4"/>
+        </w:numPr>
+        <w:suppressAutoHyphens/>
+        <w:spacing w:before="240" w:line="360" w:lineRule="auto"/>
+        <w:jc w:val="both"/>
+        <w:rPr>
+          <w:rFonts w:ascii="Times New Roman" w:hAnsi="Times New Roman" w:cs="Times New Roman"/>
+          <w:color w:val="auto"/>
+          <w:sz w:val="32"/>
+          <w:szCs w:val="32"/>
+        </w:rPr>
+      </w:pPr>
+      <w:r>
+        <w:rPr>
+          <w:rFonts w:ascii="Times New Roman" w:hAnsi="Times New Roman" w:cs="Times New Roman"/>
+          <w:color w:val="auto"/>
+          <w:sz w:val="32"/>
+          <w:szCs w:val="32"/>
+        </w:rPr>
+        <w:t>Проектирование структуры базы данных</w:t>
+      </w:r>
+    </w:p>
+    <w:p>
+      <w:pPr>
+        <w:pStyle w:val="2"/>
+        <w:numPr>
+          <w:ilvl w:val="1"/>
+          <w:numId w:val="4"/>
+        </w:numPr>
+        <w:suppressAutoHyphens/>
+        <w:spacing w:before="0" w:line="360" w:lineRule="auto"/>
+        <w:jc w:val="both"/>
+        <w:rPr>
+          <w:rFonts w:ascii="Times New Roman" w:hAnsi="Times New Roman" w:cs="Times New Roman"/>
+          <w:color w:val="auto"/>
+          <w:sz w:val="32"/>
+          <w:szCs w:val="32"/>
+        </w:rPr>
+      </w:pPr>
+      <w:r>
+        <w:rPr>
+          <w:rFonts w:ascii="Times New Roman" w:hAnsi="Times New Roman" w:cs="Times New Roman"/>
+          <w:color w:val="auto"/>
+          <w:sz w:val="32"/>
+          <w:szCs w:val="32"/>
+        </w:rPr>
+        <w:t>Программная реализация модулей приложения</w:t>
+      </w:r>
+    </w:p>
+    <w:p>
+      <w:pPr>
+        <w:pStyle w:val="2"/>
+        <w:numPr>
+          <w:ilvl w:val="1"/>
+          <w:numId w:val="4"/>
+        </w:numPr>
+        <w:suppressAutoHyphens/>
+        <w:spacing w:before="0" w:line="360" w:lineRule="auto"/>
+        <w:jc w:val="both"/>
+        <w:rPr>
+          <w:rFonts w:ascii="Times New Roman" w:hAnsi="Times New Roman" w:cs="Times New Roman"/>
+          <w:color w:val="auto"/>
+          <w:sz w:val="32"/>
+        </w:rPr>
+      </w:pPr>
+      <w:r>
+        <w:rPr>
+          <w:rFonts w:ascii="Times New Roman" w:hAnsi="Times New Roman" w:cs="Times New Roman"/>
+          <w:color w:val="auto"/>
+          <w:sz w:val="32"/>
+        </w:rPr>
+        <w:t>Тестирование программного продукта, размещение в глобальной сети</w:t>
+      </w:r>
+    </w:p>
+    <w:p>
+      <w:r>
+        <w:br w:type="page"/>
+      </w:r>
+    </w:p>
+    <w:p>
+      <w:pPr>
+        <w:pStyle w:val="1"/>
+        <w:spacing w:after="0"/>
+        <w:jc w:val="both"/>
+        <w:rPr>
+          <w:b w:val="0"/>
+          <w:color w:val="auto"/>
+        </w:rPr>
+      </w:pPr>
+      <w:bookmarkStart w:id="11" w:name="_Toc516145838"/>
+      <w:bookmarkStart w:id="12" w:name="_Toc516771338"/>
+      <w:bookmarkStart w:id="13" w:name="_Toc74046609"/>
+      <w:r>
+        <w:rPr>
+          <w:b w:val="0"/>
+          <w:color w:val="auto"/>
+        </w:rPr>
+        <w:lastRenderedPageBreak/>
+        <w:t>3 ЭКОНОМИЧЕСКАЯ ЧАСТЬ</w:t>
+      </w:r>
+      <w:bookmarkEnd w:id="11"/>
+      <w:bookmarkEnd w:id="12"/>
+      <w:bookmarkEnd w:id="13"/>
+    </w:p>
+    <w:p>
+      <w:pPr>
+        <w:rPr>
+          <w:rFonts w:ascii="Times New Roman" w:hAnsi="Times New Roman" w:cs="Times New Roman"/>
+          <w:sz w:val="32"/>
+          <w:lang w:eastAsia="zh-CN"/>
+        </w:rPr>
+      </w:pPr>
+    </w:p>
+    <w:p>
+      <w:pPr>
+        <w:pStyle w:val="ac"/>
+        <w:spacing w:line="360" w:lineRule="auto"/>
+        <w:ind w:firstLine="709"/>
+        <w:jc w:val="both"/>
+        <w:rPr>
+          <w:rFonts w:eastAsiaTheme="minorHAnsi"/>
+          <w:b w:val="0"/>
+          <w:sz w:val="28"/>
+          <w:szCs w:val="22"/>
+          <w:lang w:eastAsia="en-US"/>
+        </w:rPr>
+      </w:pPr>
+      <w:r>
+        <w:rPr>
+          <w:rFonts w:eastAsiaTheme="minorHAnsi"/>
+          <w:b w:val="0"/>
+          <w:sz w:val="28"/>
+          <w:szCs w:val="22"/>
+          <w:lang w:eastAsia="en-US"/>
+        </w:rPr>
+        <w:t>В экономической части описываются затраты разработчика на теоретические исследования, постановку задачи, проектирование, разработку алгоритмов и программ, отладку, опытную эксплуатацию, оформление документов.</w:t>
+      </w:r>
+    </w:p>
+    <w:p>
+      <w:pPr>
+        <w:pStyle w:val="ac"/>
+        <w:spacing w:line="360" w:lineRule="auto"/>
+        <w:ind w:firstLine="709"/>
+        <w:jc w:val="both"/>
+        <w:rPr>
+          <w:rFonts w:eastAsiaTheme="minorHAnsi"/>
+          <w:b w:val="0"/>
+          <w:sz w:val="28"/>
+          <w:szCs w:val="22"/>
+          <w:lang w:eastAsia="en-US"/>
+        </w:rPr>
+      </w:pPr>
+      <w:r>
+        <w:rPr>
+          <w:rFonts w:eastAsiaTheme="minorHAnsi"/>
+          <w:b w:val="0"/>
+          <w:sz w:val="28"/>
+          <w:szCs w:val="22"/>
+          <w:lang w:eastAsia="en-US"/>
+        </w:rPr>
+        <w:t>Себестоимость представляет собой сумму затрат на разработку и расходов на содержание и эксплуатацию оборудования, используемого при создании программного продукта. Расчет себестоимости произведем по следующим видам затрат:</w:t>
+      </w:r>
+    </w:p>
+    <w:p>
+      <w:pPr>
+        <w:pStyle w:val="ac"/>
+        <w:spacing w:line="360" w:lineRule="auto"/>
+        <w:ind w:firstLine="709"/>
+        <w:jc w:val="both"/>
+        <w:rPr>
+          <w:rFonts w:eastAsiaTheme="minorHAnsi"/>
+          <w:b w:val="0"/>
+          <w:sz w:val="28"/>
+          <w:szCs w:val="22"/>
+          <w:lang w:eastAsia="en-US"/>
+        </w:rPr>
+      </w:pPr>
+      <w:r>
+        <w:rPr>
+          <w:rFonts w:eastAsiaTheme="minorHAnsi"/>
+          <w:b w:val="0"/>
+          <w:sz w:val="28"/>
+          <w:szCs w:val="22"/>
+          <w:lang w:eastAsia="en-US"/>
+        </w:rPr>
+        <w:t>а) материальные затраты;</w:t>
+      </w:r>
+    </w:p>
+    <w:p>
+      <w:pPr>
+        <w:pStyle w:val="ac"/>
+        <w:spacing w:line="360" w:lineRule="auto"/>
+        <w:ind w:firstLine="709"/>
+        <w:jc w:val="both"/>
+        <w:rPr>
+          <w:rFonts w:eastAsiaTheme="minorHAnsi"/>
+          <w:b w:val="0"/>
+          <w:sz w:val="28"/>
+          <w:szCs w:val="22"/>
+          <w:lang w:eastAsia="en-US"/>
+        </w:rPr>
+      </w:pPr>
+      <w:r>
+        <w:rPr>
+          <w:rFonts w:eastAsiaTheme="minorHAnsi"/>
+          <w:b w:val="0"/>
+          <w:sz w:val="28"/>
+          <w:szCs w:val="22"/>
+          <w:lang w:eastAsia="en-US"/>
+        </w:rPr>
+        <w:t>б) затраты на оплату труда разработчика;</w:t>
+      </w:r>
+    </w:p>
+    <w:p>
+      <w:pPr>
+        <w:pStyle w:val="ac"/>
+        <w:spacing w:line="360" w:lineRule="auto"/>
+        <w:ind w:firstLine="709"/>
+        <w:jc w:val="both"/>
+        <w:rPr>
+          <w:rFonts w:eastAsiaTheme="minorHAnsi"/>
+          <w:b w:val="0"/>
+          <w:sz w:val="28"/>
+          <w:szCs w:val="22"/>
+          <w:lang w:eastAsia="en-US"/>
+        </w:rPr>
+      </w:pPr>
+      <w:r>
+        <w:rPr>
+          <w:rFonts w:eastAsiaTheme="minorHAnsi"/>
+          <w:b w:val="0"/>
+          <w:sz w:val="28"/>
+          <w:szCs w:val="22"/>
+          <w:lang w:eastAsia="en-US"/>
+        </w:rPr>
+        <w:t>в) отчисления на социальные нужды разработчика;</w:t>
+      </w:r>
+    </w:p>
+    <w:p>
+      <w:pPr>
+        <w:pStyle w:val="ac"/>
+        <w:spacing w:line="360" w:lineRule="auto"/>
+        <w:ind w:firstLine="709"/>
+        <w:jc w:val="both"/>
+        <w:rPr>
+          <w:rFonts w:eastAsiaTheme="minorHAnsi"/>
+          <w:b w:val="0"/>
+          <w:sz w:val="28"/>
+          <w:szCs w:val="22"/>
+          <w:lang w:eastAsia="en-US"/>
+        </w:rPr>
+      </w:pPr>
+      <w:r>
+        <w:rPr>
+          <w:rFonts w:eastAsiaTheme="minorHAnsi"/>
+          <w:b w:val="0"/>
+          <w:sz w:val="28"/>
+          <w:szCs w:val="22"/>
+          <w:lang w:eastAsia="en-US"/>
+        </w:rPr>
+        <w:t>г) амортизация;</w:t>
+      </w:r>
+    </w:p>
+    <w:p>
+      <w:pPr>
+        <w:pStyle w:val="ac"/>
+        <w:spacing w:line="360" w:lineRule="auto"/>
+        <w:ind w:firstLine="709"/>
+        <w:jc w:val="both"/>
+        <w:rPr>
+          <w:rFonts w:eastAsiaTheme="minorHAnsi"/>
+          <w:b w:val="0"/>
+          <w:sz w:val="28"/>
+          <w:szCs w:val="22"/>
+          <w:lang w:eastAsia="en-US"/>
+        </w:rPr>
+      </w:pPr>
+      <w:r>
+        <w:rPr>
+          <w:rFonts w:eastAsiaTheme="minorHAnsi"/>
+          <w:b w:val="0"/>
+          <w:sz w:val="28"/>
+          <w:szCs w:val="22"/>
+          <w:lang w:eastAsia="en-US"/>
+        </w:rPr>
+        <w:t>д) расходы на содержание и эксплуатацию ПЭВМ;</w:t>
+      </w:r>
+    </w:p>
+    <w:p>
+      <w:pPr>
+        <w:pStyle w:val="ac"/>
+        <w:spacing w:line="360" w:lineRule="auto"/>
+        <w:ind w:firstLine="709"/>
+        <w:jc w:val="both"/>
+        <w:rPr>
+          <w:rFonts w:eastAsiaTheme="minorHAnsi"/>
+          <w:b w:val="0"/>
+          <w:sz w:val="28"/>
+          <w:szCs w:val="22"/>
+          <w:lang w:eastAsia="en-US"/>
+        </w:rPr>
+      </w:pPr>
+      <w:r>
+        <w:rPr>
+          <w:rFonts w:eastAsiaTheme="minorHAnsi"/>
+          <w:b w:val="0"/>
+          <w:sz w:val="28"/>
+          <w:szCs w:val="22"/>
+          <w:lang w:eastAsia="en-US"/>
+        </w:rPr>
+        <w:t>е) прочие затраты.</w:t>
+      </w:r>
+    </w:p>
+    <w:p>
+      <w:pPr>
+        <w:pStyle w:val="ac"/>
+        <w:spacing w:line="360" w:lineRule="auto"/>
+        <w:ind w:firstLine="709"/>
+        <w:jc w:val="both"/>
+        <w:rPr>
+          <w:rFonts w:eastAsiaTheme="minorHAnsi"/>
+          <w:b w:val="0"/>
+          <w:sz w:val="28"/>
+          <w:szCs w:val="22"/>
+          <w:lang w:eastAsia="en-US"/>
+        </w:rPr>
+      </w:pPr>
+      <w:r>
+        <w:rPr>
+          <w:rFonts w:eastAsiaTheme="minorHAnsi"/>
+          <w:b w:val="0"/>
+          <w:sz w:val="28"/>
+          <w:szCs w:val="22"/>
+          <w:lang w:eastAsia="en-US"/>
+        </w:rPr>
+        <w:t>Фактическая трудоемкость по стадиям проектирования представлена в таблице 3.1.</w:t>
+      </w:r>
+    </w:p>
+    <w:p>
+      <w:pPr>
+        <w:pStyle w:val="ac"/>
+        <w:spacing w:line="360" w:lineRule="auto"/>
+        <w:ind w:firstLine="709"/>
+        <w:jc w:val="both"/>
+        <w:rPr>
+          <w:b w:val="0"/>
+          <w:bCs/>
+          <w:sz w:val="28"/>
+          <w:szCs w:val="28"/>
+        </w:rPr>
+      </w:pPr>
+      <w:r>
+        <w:rPr>
+          <w:rFonts w:eastAsiaTheme="minorHAnsi"/>
+          <w:b w:val="0"/>
+          <w:sz w:val="28"/>
+          <w:szCs w:val="22"/>
+          <w:lang w:eastAsia="en-US"/>
+        </w:rPr>
+        <w:t>Таблица 3.1 – Затраты времени на различных стадиях разработки ПО</w:t>
+      </w:r>
+    </w:p>
+    <w:tbl>
+      <w:tblPr>
+        <w:tblW w:w="9448" w:type="dxa"/>
+        <w:jc w:val="center"/>
+        <w:tblBorders>
+          <w:top w:val="single" w:sz="4" w:space="0" w:color="auto"/>
+          <w:left w:val="single" w:sz="4" w:space="0" w:color="auto"/>
+          <w:bottom w:val="single" w:sz="4" w:space="0" w:color="auto"/>
+          <w:right w:val="single" w:sz="4" w:space="0" w:color="auto"/>
+          <w:insideH w:val="single" w:sz="4" w:space="0" w:color="auto"/>
+          <w:insideV w:val="single" w:sz="4" w:space="0" w:color="auto"/>
+        </w:tblBorders>
+        <w:tblLayout w:type="fixed"/>
+        <w:tblLook w:val="01E0" w:firstRow="1" w:lastRow="1" w:firstColumn="1" w:lastColumn="1" w:noHBand="0" w:noVBand="0"/>
+      </w:tblPr>
+      <w:tblGrid>
+        <w:gridCol w:w="2316"/>
+        <w:gridCol w:w="5102"/>
+        <w:gridCol w:w="1134"/>
+        <w:gridCol w:w="896"/>
+      </w:tblGrid>
+      <w:tr>
+        <w:trPr>
+          <w:cantSplit/>
+          <w:jc w:val="center"/>
+        </w:trPr>
+        <w:tc>
+          <w:tcPr>
+            <w:tcW w:w="2316" w:type="dxa"/>
+            <w:vMerge w:val="restart"/>
+            <w:vAlign w:val="center"/>
+          </w:tcPr>
+          <w:p>
+            <w:pPr>
+              <w:pStyle w:val="01"/>
+              <w:rPr>
+                <w:b w:val="0"/>
+                <w:sz w:val="28"/>
+                <w:szCs w:val="28"/>
+              </w:rPr>
+            </w:pPr>
+            <w:r>
+              <w:rPr>
+                <w:b w:val="0"/>
+                <w:sz w:val="28"/>
+                <w:szCs w:val="28"/>
+              </w:rPr>
+              <w:t>Стадия НИР</w:t>
+            </w:r>
+          </w:p>
+        </w:tc>
+        <w:tc>
+          <w:tcPr>
+            <w:tcW w:w="5102" w:type="dxa"/>
+            <w:vMerge w:val="restart"/>
+            <w:vAlign w:val="center"/>
+          </w:tcPr>
+          <w:p>
+            <w:pPr>
+              <w:pStyle w:val="01"/>
+              <w:rPr>
+                <w:b w:val="0"/>
+                <w:sz w:val="28"/>
+                <w:szCs w:val="28"/>
+              </w:rPr>
+            </w:pPr>
+            <w:r>
+              <w:rPr>
+                <w:b w:val="0"/>
+                <w:sz w:val="28"/>
+                <w:szCs w:val="28"/>
+              </w:rPr>
+              <w:t>Содержание работ</w:t>
+            </w:r>
+          </w:p>
+        </w:tc>
+        <w:tc>
+          <w:tcPr>
+            <w:tcW w:w="2030" w:type="dxa"/>
+            <w:gridSpan w:val="2"/>
+            <w:vAlign w:val="center"/>
+          </w:tcPr>
+          <w:p>
+            <w:pPr>
+              <w:pStyle w:val="01"/>
+              <w:rPr>
+                <w:b w:val="0"/>
+                <w:sz w:val="28"/>
+                <w:szCs w:val="28"/>
+              </w:rPr>
+            </w:pPr>
+            <w:r>
+              <w:rPr>
+                <w:b w:val="0"/>
+                <w:sz w:val="28"/>
+                <w:szCs w:val="28"/>
+              </w:rPr>
+              <w:t>Трудоемкость</w:t>
+            </w:r>
+          </w:p>
+        </w:tc>
+      </w:tr>
+      <w:tr>
+        <w:trPr>
+          <w:cantSplit/>
+          <w:jc w:val="center"/>
+        </w:trPr>
+        <w:tc>
+          <w:tcPr>
+            <w:tcW w:w="2316" w:type="dxa"/>
+            <w:vMerge/>
+            <w:vAlign w:val="center"/>
+          </w:tcPr>
+          <w:p>
+            <w:pPr>
+              <w:spacing w:after="0" w:line="240" w:lineRule="auto"/>
+              <w:jc w:val="center"/>
+              <w:rPr>
+                <w:rFonts w:ascii="Times New Roman" w:hAnsi="Times New Roman" w:cs="Times New Roman"/>
+                <w:sz w:val="28"/>
+                <w:szCs w:val="28"/>
+              </w:rPr>
+            </w:pPr>
+          </w:p>
+        </w:tc>
+        <w:tc>
+          <w:tcPr>
+            <w:tcW w:w="5102" w:type="dxa"/>
+            <w:vMerge/>
+            <w:vAlign w:val="center"/>
+          </w:tcPr>
+          <w:p>
+            <w:pPr>
+              <w:pStyle w:val="01"/>
+              <w:rPr>
+                <w:b w:val="0"/>
+                <w:sz w:val="28"/>
+                <w:szCs w:val="28"/>
+              </w:rPr>
+            </w:pPr>
+          </w:p>
+        </w:tc>
+        <w:tc>
+          <w:tcPr>
+            <w:tcW w:w="1134" w:type="dxa"/>
+            <w:vAlign w:val="center"/>
+          </w:tcPr>
+          <w:p>
+            <w:pPr>
+              <w:pStyle w:val="01"/>
+              <w:rPr>
+                <w:b w:val="0"/>
+                <w:sz w:val="28"/>
+                <w:szCs w:val="28"/>
+              </w:rPr>
+            </w:pPr>
+            <w:r>
+              <w:rPr>
+                <w:b w:val="0"/>
+                <w:sz w:val="28"/>
+                <w:szCs w:val="28"/>
+              </w:rPr>
+              <w:t>Дни</w:t>
+            </w:r>
+          </w:p>
+        </w:tc>
+        <w:tc>
+          <w:tcPr>
+            <w:tcW w:w="896" w:type="dxa"/>
+            <w:vAlign w:val="center"/>
+          </w:tcPr>
+          <w:p>
+            <w:pPr>
+              <w:pStyle w:val="01"/>
+              <w:rPr>
+                <w:b w:val="0"/>
+                <w:sz w:val="28"/>
+                <w:szCs w:val="28"/>
+              </w:rPr>
+            </w:pPr>
+            <w:r>
+              <w:rPr>
+                <w:b w:val="0"/>
+                <w:sz w:val="28"/>
+                <w:szCs w:val="28"/>
+              </w:rPr>
+              <w:t>%</w:t>
+            </w:r>
+          </w:p>
+        </w:tc>
+      </w:tr>
+      <w:tr>
+        <w:trPr>
+          <w:cantSplit/>
+          <w:jc w:val="center"/>
+        </w:trPr>
+        <w:tc>
+          <w:tcPr>
+            <w:tcW w:w="2316" w:type="dxa"/>
+            <w:vAlign w:val="center"/>
+          </w:tcPr>
+          <w:p>
+            <w:pPr>
+              <w:spacing w:after="0" w:line="240" w:lineRule="auto"/>
+              <w:jc w:val="center"/>
+              <w:rPr>
+                <w:rFonts w:ascii="Times New Roman" w:hAnsi="Times New Roman" w:cs="Times New Roman"/>
+                <w:sz w:val="28"/>
+                <w:szCs w:val="28"/>
+              </w:rPr>
+            </w:pPr>
+            <w:r>
+              <w:rPr>
+                <w:rFonts w:ascii="Times New Roman" w:hAnsi="Times New Roman" w:cs="Times New Roman"/>
+                <w:sz w:val="28"/>
+                <w:szCs w:val="28"/>
+              </w:rPr>
+              <w:t>1</w:t>
+            </w:r>
+          </w:p>
+        </w:tc>
+        <w:tc>
+          <w:tcPr>
+            <w:tcW w:w="5102" w:type="dxa"/>
+            <w:vAlign w:val="center"/>
+          </w:tcPr>
+          <w:p>
+            <w:pPr>
+              <w:pStyle w:val="01"/>
+              <w:rPr>
+                <w:b w:val="0"/>
+                <w:sz w:val="28"/>
+                <w:szCs w:val="28"/>
+              </w:rPr>
+            </w:pPr>
+            <w:r>
+              <w:rPr>
+                <w:b w:val="0"/>
+                <w:sz w:val="28"/>
+                <w:szCs w:val="28"/>
+              </w:rPr>
+              <w:t>2</w:t>
+            </w:r>
+          </w:p>
+        </w:tc>
+        <w:tc>
+          <w:tcPr>
+            <w:tcW w:w="1134" w:type="dxa"/>
+            <w:vAlign w:val="center"/>
+          </w:tcPr>
+          <w:p>
+            <w:pPr>
+              <w:pStyle w:val="01"/>
+              <w:rPr>
+                <w:b w:val="0"/>
+                <w:sz w:val="28"/>
+                <w:szCs w:val="28"/>
+              </w:rPr>
+            </w:pPr>
+            <w:r>
+              <w:rPr>
+                <w:b w:val="0"/>
+                <w:sz w:val="28"/>
+                <w:szCs w:val="28"/>
+              </w:rPr>
+              <w:t>3</w:t>
+            </w:r>
+          </w:p>
+        </w:tc>
+        <w:tc>
+          <w:tcPr>
+            <w:tcW w:w="896" w:type="dxa"/>
+            <w:vAlign w:val="center"/>
+          </w:tcPr>
+          <w:p>
+            <w:pPr>
+              <w:pStyle w:val="01"/>
+              <w:rPr>
+                <w:b w:val="0"/>
+                <w:sz w:val="28"/>
+                <w:szCs w:val="28"/>
+              </w:rPr>
+            </w:pPr>
+            <w:r>
+              <w:rPr>
+                <w:b w:val="0"/>
+                <w:sz w:val="28"/>
+                <w:szCs w:val="28"/>
+              </w:rPr>
+              <w:t>4</w:t>
+            </w:r>
+          </w:p>
+        </w:tc>
+      </w:tr>
+      <w:tr>
+        <w:trPr>
+          <w:jc w:val="center"/>
+        </w:trPr>
+        <w:tc>
+          <w:tcPr>
+            <w:tcW w:w="2316" w:type="dxa"/>
+            <w:vAlign w:val="center"/>
+          </w:tcPr>
+          <w:p>
+            <w:pPr>
+              <w:spacing w:after="0" w:line="240" w:lineRule="auto"/>
+              <w:jc w:val="center"/>
+              <w:rPr>
+                <w:rFonts w:ascii="Times New Roman" w:hAnsi="Times New Roman" w:cs="Times New Roman"/>
+                <w:sz w:val="28"/>
+                <w:szCs w:val="28"/>
+              </w:rPr>
+            </w:pPr>
+            <w:r>
+              <w:rPr>
+                <w:rFonts w:ascii="Times New Roman" w:hAnsi="Times New Roman" w:cs="Times New Roman"/>
+                <w:sz w:val="28"/>
+                <w:szCs w:val="28"/>
+              </w:rPr>
+              <w:t>1.Техническое задание</w:t>
+            </w:r>
+          </w:p>
+        </w:tc>
+        <w:tc>
+          <w:tcPr>
+            <w:tcW w:w="5102" w:type="dxa"/>
+            <w:vAlign w:val="center"/>
+          </w:tcPr>
+          <w:p>
+            <w:pPr>
+              <w:spacing w:after="0" w:line="240" w:lineRule="auto"/>
+              <w:jc w:val="both"/>
+              <w:rPr>
+                <w:rFonts w:ascii="Times New Roman" w:hAnsi="Times New Roman" w:cs="Times New Roman"/>
+                <w:sz w:val="28"/>
+                <w:szCs w:val="28"/>
+              </w:rPr>
+            </w:pPr>
+            <w:r>
+              <w:rPr>
+                <w:rFonts w:ascii="Times New Roman" w:hAnsi="Times New Roman" w:cs="Times New Roman"/>
+                <w:sz w:val="28"/>
+                <w:szCs w:val="28"/>
+              </w:rPr>
+              <w:t>Подбор и изучение литературы, анализ составления вопроса, согласование с руководителем и утверждение технического задания и плана работ. Обоснование принципиальной возможности решения поставленной задачи. Постановка задачи.</w:t>
+            </w:r>
+          </w:p>
+        </w:tc>
+        <w:tc>
+          <w:tcPr>
+            <w:tcW w:w="1134" w:type="dxa"/>
+            <w:vAlign w:val="center"/>
+          </w:tcPr>
+          <w:p>
+            <w:pPr>
+              <w:spacing w:after="0" w:line="240" w:lineRule="auto"/>
+              <w:jc w:val="center"/>
+              <w:rPr>
+                <w:rFonts w:ascii="Times New Roman" w:hAnsi="Times New Roman" w:cs="Times New Roman"/>
+                <w:sz w:val="28"/>
+                <w:szCs w:val="28"/>
+              </w:rPr>
+            </w:pPr>
+            <w:r>
+              <w:rPr>
+                <w:rFonts w:ascii="Times New Roman" w:hAnsi="Times New Roman" w:cs="Times New Roman"/>
+                <w:sz w:val="28"/>
+                <w:szCs w:val="28"/>
+              </w:rPr>
+              <w:t>2</w:t>
+            </w:r>
+          </w:p>
+        </w:tc>
+        <w:tc>
+          <w:tcPr>
+            <w:tcW w:w="896" w:type="dxa"/>
+            <w:vAlign w:val="center"/>
+          </w:tcPr>
+          <w:p>
+            <w:pPr>
+              <w:spacing w:after="0" w:line="240" w:lineRule="auto"/>
+              <w:jc w:val="center"/>
+              <w:rPr>
+                <w:rFonts w:ascii="Times New Roman" w:hAnsi="Times New Roman" w:cs="Times New Roman"/>
+                <w:sz w:val="28"/>
+                <w:szCs w:val="28"/>
+              </w:rPr>
+            </w:pPr>
+            <w:r>
+              <w:rPr>
+                <w:rFonts w:ascii="Times New Roman" w:hAnsi="Times New Roman" w:cs="Times New Roman"/>
+                <w:sz w:val="28"/>
+                <w:szCs w:val="28"/>
+              </w:rPr>
+              <w:t>8,33</w:t>
+            </w:r>
+          </w:p>
+        </w:tc>
+      </w:tr>
+      <w:tr>
+        <w:trPr>
+          <w:jc w:val="center"/>
+        </w:trPr>
+        <w:tc>
+          <w:tcPr>
+            <w:tcW w:w="2316" w:type="dxa"/>
+            <w:vAlign w:val="center"/>
+          </w:tcPr>
+          <w:p>
+            <w:pPr>
+              <w:spacing w:after="0" w:line="240" w:lineRule="auto"/>
+              <w:jc w:val="center"/>
+              <w:rPr>
+                <w:rFonts w:ascii="Times New Roman" w:hAnsi="Times New Roman" w:cs="Times New Roman"/>
+                <w:sz w:val="28"/>
+                <w:szCs w:val="28"/>
+              </w:rPr>
+            </w:pPr>
+            <w:r>
+              <w:rPr>
+                <w:rFonts w:ascii="Times New Roman" w:hAnsi="Times New Roman" w:cs="Times New Roman"/>
+                <w:sz w:val="28"/>
+                <w:szCs w:val="28"/>
+              </w:rPr>
+              <w:t>2.Эскизный проект</w:t>
+            </w:r>
+          </w:p>
+        </w:tc>
+        <w:tc>
+          <w:tcPr>
+            <w:tcW w:w="5102" w:type="dxa"/>
+            <w:vAlign w:val="center"/>
+          </w:tcPr>
+          <w:p>
+            <w:pPr>
+              <w:spacing w:after="0" w:line="240" w:lineRule="auto"/>
+              <w:jc w:val="both"/>
+              <w:rPr>
+                <w:rFonts w:ascii="Times New Roman" w:hAnsi="Times New Roman" w:cs="Times New Roman"/>
+                <w:sz w:val="28"/>
+                <w:szCs w:val="28"/>
+              </w:rPr>
+            </w:pPr>
+            <w:r>
+              <w:rPr>
+                <w:rFonts w:ascii="Times New Roman" w:hAnsi="Times New Roman" w:cs="Times New Roman"/>
+                <w:sz w:val="28"/>
+                <w:szCs w:val="28"/>
+              </w:rPr>
+              <w:t>Теоретическая разработка темы. Предварительная разработка структуры входных и выходных данных. Разработка общего описания алгоритма решения задачи.</w:t>
+            </w:r>
+          </w:p>
+        </w:tc>
+        <w:tc>
+          <w:tcPr>
+            <w:tcW w:w="1134" w:type="dxa"/>
+            <w:vAlign w:val="center"/>
+          </w:tcPr>
+          <w:p>
+            <w:pPr>
+              <w:spacing w:after="0" w:line="240" w:lineRule="auto"/>
+              <w:jc w:val="center"/>
+              <w:rPr>
+                <w:rFonts w:ascii="Times New Roman" w:hAnsi="Times New Roman" w:cs="Times New Roman"/>
+                <w:sz w:val="28"/>
+                <w:szCs w:val="28"/>
+              </w:rPr>
+            </w:pPr>
+            <w:r>
+              <w:rPr>
+                <w:rFonts w:ascii="Times New Roman" w:hAnsi="Times New Roman" w:cs="Times New Roman"/>
+                <w:sz w:val="28"/>
+                <w:szCs w:val="28"/>
+              </w:rPr>
+              <w:t>2</w:t>
+            </w:r>
+          </w:p>
+        </w:tc>
+        <w:tc>
+          <w:tcPr>
+            <w:tcW w:w="896" w:type="dxa"/>
+            <w:vAlign w:val="center"/>
+          </w:tcPr>
+          <w:p>
+            <w:pPr>
+              <w:spacing w:after="0" w:line="240" w:lineRule="auto"/>
+              <w:jc w:val="center"/>
+              <w:rPr>
+                <w:rFonts w:ascii="Times New Roman" w:hAnsi="Times New Roman" w:cs="Times New Roman"/>
+                <w:sz w:val="28"/>
+                <w:szCs w:val="28"/>
+              </w:rPr>
+            </w:pPr>
+            <w:r>
+              <w:rPr>
+                <w:rFonts w:ascii="Times New Roman" w:hAnsi="Times New Roman" w:cs="Times New Roman"/>
+                <w:sz w:val="28"/>
+                <w:szCs w:val="28"/>
+              </w:rPr>
+              <w:t>8,33</w:t>
+            </w:r>
+          </w:p>
+        </w:tc>
+      </w:tr>
+      <w:tr>
+        <w:trPr>
+          <w:jc w:val="center"/>
+        </w:trPr>
+        <w:tc>
+          <w:tcPr>
+            <w:tcW w:w="9448" w:type="dxa"/>
+            <w:gridSpan w:val="4"/>
+            <w:tcBorders>
+              <w:top w:val="nil"/>
+              <w:left w:val="nil"/>
+              <w:right w:val="nil"/>
+            </w:tcBorders>
+            <w:vAlign w:val="center"/>
+          </w:tcPr>
+          <w:p>
+            <w:pPr>
+              <w:spacing w:after="0" w:line="240" w:lineRule="auto"/>
+              <w:ind w:firstLine="709"/>
+              <w:rPr>
+                <w:rFonts w:ascii="Times New Roman" w:hAnsi="Times New Roman" w:cs="Times New Roman"/>
+                <w:sz w:val="28"/>
+                <w:szCs w:val="28"/>
+              </w:rPr>
+            </w:pPr>
+            <w:r>
+              <w:rPr>
+                <w:rFonts w:ascii="Times New Roman" w:hAnsi="Times New Roman" w:cs="Times New Roman"/>
+                <w:sz w:val="28"/>
+                <w:szCs w:val="28"/>
+              </w:rPr>
+              <w:lastRenderedPageBreak/>
+              <w:t>Продолжение таблицы 3.1</w:t>
+            </w:r>
+          </w:p>
+        </w:tc>
+      </w:tr>
+      <w:tr>
+        <w:trPr>
+          <w:jc w:val="center"/>
+        </w:trPr>
+        <w:tc>
+          <w:tcPr>
+            <w:tcW w:w="2316" w:type="dxa"/>
+            <w:vAlign w:val="center"/>
+          </w:tcPr>
+          <w:p>
+            <w:pPr>
+              <w:spacing w:after="0" w:line="240" w:lineRule="auto"/>
+              <w:jc w:val="center"/>
+              <w:rPr>
+                <w:rFonts w:ascii="Times New Roman" w:hAnsi="Times New Roman" w:cs="Times New Roman"/>
+                <w:sz w:val="28"/>
+                <w:szCs w:val="28"/>
+              </w:rPr>
+            </w:pPr>
+            <w:r>
+              <w:rPr>
+                <w:rFonts w:ascii="Times New Roman" w:hAnsi="Times New Roman" w:cs="Times New Roman"/>
+                <w:sz w:val="28"/>
+                <w:szCs w:val="28"/>
+              </w:rPr>
+              <w:t>1</w:t>
+            </w:r>
+          </w:p>
+        </w:tc>
+        <w:tc>
+          <w:tcPr>
+            <w:tcW w:w="5102" w:type="dxa"/>
+            <w:vAlign w:val="center"/>
+          </w:tcPr>
+          <w:p>
+            <w:pPr>
+              <w:pStyle w:val="01"/>
+              <w:rPr>
+                <w:b w:val="0"/>
+                <w:sz w:val="28"/>
+                <w:szCs w:val="28"/>
+              </w:rPr>
+            </w:pPr>
+            <w:r>
+              <w:rPr>
+                <w:b w:val="0"/>
+                <w:sz w:val="28"/>
+                <w:szCs w:val="28"/>
+              </w:rPr>
+              <w:t>2</w:t>
+            </w:r>
+          </w:p>
+        </w:tc>
+        <w:tc>
+          <w:tcPr>
+            <w:tcW w:w="1134" w:type="dxa"/>
+            <w:vAlign w:val="center"/>
+          </w:tcPr>
+          <w:p>
+            <w:pPr>
+              <w:pStyle w:val="01"/>
+              <w:rPr>
+                <w:b w:val="0"/>
+                <w:sz w:val="28"/>
+                <w:szCs w:val="28"/>
+              </w:rPr>
+            </w:pPr>
+            <w:r>
+              <w:rPr>
+                <w:b w:val="0"/>
+                <w:sz w:val="28"/>
+                <w:szCs w:val="28"/>
+              </w:rPr>
+              <w:t>3</w:t>
+            </w:r>
+          </w:p>
+        </w:tc>
+        <w:tc>
+          <w:tcPr>
+            <w:tcW w:w="896" w:type="dxa"/>
+            <w:vAlign w:val="center"/>
+          </w:tcPr>
+          <w:p>
+            <w:pPr>
+              <w:pStyle w:val="01"/>
+              <w:rPr>
+                <w:b w:val="0"/>
+                <w:sz w:val="28"/>
+                <w:szCs w:val="28"/>
+              </w:rPr>
+            </w:pPr>
+            <w:r>
+              <w:rPr>
+                <w:b w:val="0"/>
+                <w:sz w:val="28"/>
+                <w:szCs w:val="28"/>
+              </w:rPr>
+              <w:t>4</w:t>
+            </w:r>
+          </w:p>
+        </w:tc>
+      </w:tr>
+      <w:tr>
+        <w:trPr>
+          <w:jc w:val="center"/>
+        </w:trPr>
+        <w:tc>
+          <w:tcPr>
+            <w:tcW w:w="2316" w:type="dxa"/>
+            <w:vAlign w:val="center"/>
+          </w:tcPr>
+          <w:p>
+            <w:pPr>
+              <w:spacing w:after="0" w:line="240" w:lineRule="auto"/>
+              <w:jc w:val="center"/>
+              <w:rPr>
+                <w:rFonts w:ascii="Times New Roman" w:hAnsi="Times New Roman" w:cs="Times New Roman"/>
+                <w:sz w:val="28"/>
+                <w:szCs w:val="28"/>
+              </w:rPr>
+            </w:pPr>
+            <w:r>
+              <w:rPr>
+                <w:rFonts w:ascii="Times New Roman" w:hAnsi="Times New Roman" w:cs="Times New Roman"/>
+                <w:sz w:val="28"/>
+                <w:szCs w:val="28"/>
+              </w:rPr>
+              <w:t>3.Технический проект</w:t>
+            </w:r>
+          </w:p>
+        </w:tc>
+        <w:tc>
+          <w:tcPr>
+            <w:tcW w:w="5102" w:type="dxa"/>
+          </w:tcPr>
+          <w:p>
+            <w:pPr>
+              <w:pStyle w:val="ad"/>
+              <w:spacing w:line="240" w:lineRule="auto"/>
+              <w:ind w:firstLine="0"/>
+              <w:jc w:val="both"/>
+              <w:rPr>
+                <w:sz w:val="28"/>
+                <w:szCs w:val="28"/>
+              </w:rPr>
+            </w:pPr>
+            <w:r>
+              <w:rPr>
+                <w:sz w:val="28"/>
+                <w:szCs w:val="28"/>
+              </w:rPr>
+              <w:t>Проектирование. Определение основных блоков, классов, объектов Разработка сценария взаимодействия объектов.</w:t>
+            </w:r>
+          </w:p>
+        </w:tc>
+        <w:tc>
+          <w:tcPr>
+            <w:tcW w:w="1134" w:type="dxa"/>
+            <w:vAlign w:val="center"/>
+          </w:tcPr>
+          <w:p>
+            <w:pPr>
+              <w:spacing w:after="0" w:line="240" w:lineRule="auto"/>
+              <w:jc w:val="center"/>
+              <w:rPr>
+                <w:rFonts w:ascii="Times New Roman" w:hAnsi="Times New Roman" w:cs="Times New Roman"/>
+                <w:sz w:val="28"/>
+                <w:szCs w:val="28"/>
+              </w:rPr>
+            </w:pPr>
+            <w:r>
+              <w:rPr>
+                <w:rFonts w:ascii="Times New Roman" w:hAnsi="Times New Roman" w:cs="Times New Roman"/>
+                <w:sz w:val="28"/>
+                <w:szCs w:val="28"/>
+              </w:rPr>
+              <w:t>2</w:t>
+            </w:r>
+          </w:p>
+        </w:tc>
+        <w:tc>
+          <w:tcPr>
+            <w:tcW w:w="896" w:type="dxa"/>
+            <w:vAlign w:val="center"/>
+          </w:tcPr>
+          <w:p>
+            <w:pPr>
+              <w:spacing w:after="0" w:line="240" w:lineRule="auto"/>
+              <w:jc w:val="center"/>
+              <w:rPr>
+                <w:rFonts w:ascii="Times New Roman" w:hAnsi="Times New Roman" w:cs="Times New Roman"/>
+                <w:sz w:val="28"/>
+                <w:szCs w:val="28"/>
+              </w:rPr>
+            </w:pPr>
+            <w:r>
+              <w:rPr>
+                <w:rFonts w:ascii="Times New Roman" w:hAnsi="Times New Roman" w:cs="Times New Roman"/>
+                <w:sz w:val="28"/>
+                <w:szCs w:val="28"/>
+              </w:rPr>
+              <w:t>8,33</w:t>
+            </w:r>
+          </w:p>
+        </w:tc>
+      </w:tr>
+      <w:tr>
+        <w:trPr>
+          <w:jc w:val="center"/>
+        </w:trPr>
+        <w:tc>
+          <w:tcPr>
+            <w:tcW w:w="2316" w:type="dxa"/>
+            <w:tcBorders>
+              <w:bottom w:val="single" w:sz="4" w:space="0" w:color="auto"/>
+            </w:tcBorders>
+            <w:vAlign w:val="center"/>
+          </w:tcPr>
+          <w:p>
+            <w:pPr>
+              <w:pStyle w:val="31"/>
+              <w:jc w:val="center"/>
+              <w:rPr>
+                <w:sz w:val="28"/>
+                <w:szCs w:val="28"/>
+              </w:rPr>
+            </w:pPr>
+            <w:r>
+              <w:rPr>
+                <w:sz w:val="28"/>
+                <w:szCs w:val="28"/>
+              </w:rPr>
+              <w:t>4.Рабочий проект</w:t>
+            </w:r>
+          </w:p>
+        </w:tc>
+        <w:tc>
+          <w:tcPr>
+            <w:tcW w:w="5102" w:type="dxa"/>
+            <w:tcBorders>
+              <w:bottom w:val="single" w:sz="4" w:space="0" w:color="auto"/>
+            </w:tcBorders>
+            <w:vAlign w:val="center"/>
+          </w:tcPr>
+          <w:p>
+            <w:pPr>
+              <w:spacing w:after="0" w:line="240" w:lineRule="auto"/>
+              <w:jc w:val="both"/>
+              <w:rPr>
+                <w:rFonts w:ascii="Times New Roman" w:hAnsi="Times New Roman" w:cs="Times New Roman"/>
+                <w:sz w:val="28"/>
+                <w:szCs w:val="28"/>
+              </w:rPr>
+            </w:pPr>
+            <w:r>
+              <w:rPr>
+                <w:rFonts w:ascii="Times New Roman" w:hAnsi="Times New Roman" w:cs="Times New Roman"/>
+                <w:sz w:val="28"/>
+                <w:szCs w:val="28"/>
+              </w:rPr>
+              <w:t>Написание и отладка программ. Тестирование и сборка системы.</w:t>
+            </w:r>
+          </w:p>
+        </w:tc>
+        <w:tc>
+          <w:tcPr>
+            <w:tcW w:w="1134" w:type="dxa"/>
+            <w:tcBorders>
+              <w:bottom w:val="single" w:sz="4" w:space="0" w:color="auto"/>
+            </w:tcBorders>
+            <w:vAlign w:val="center"/>
+          </w:tcPr>
+          <w:p>
+            <w:pPr>
+              <w:spacing w:after="0" w:line="240" w:lineRule="auto"/>
+              <w:jc w:val="center"/>
+              <w:rPr>
+                <w:rFonts w:ascii="Times New Roman" w:hAnsi="Times New Roman" w:cs="Times New Roman"/>
+                <w:sz w:val="28"/>
+                <w:szCs w:val="28"/>
+              </w:rPr>
+            </w:pPr>
+            <w:r>
+              <w:rPr>
+                <w:rFonts w:ascii="Times New Roman" w:hAnsi="Times New Roman" w:cs="Times New Roman"/>
+                <w:sz w:val="28"/>
+                <w:szCs w:val="28"/>
+              </w:rPr>
+              <w:t>13</w:t>
+            </w:r>
+          </w:p>
+        </w:tc>
+        <w:tc>
+          <w:tcPr>
+            <w:tcW w:w="896" w:type="dxa"/>
+            <w:tcBorders>
+              <w:bottom w:val="single" w:sz="4" w:space="0" w:color="auto"/>
+            </w:tcBorders>
+            <w:vAlign w:val="center"/>
+          </w:tcPr>
+          <w:p>
+            <w:pPr>
+              <w:spacing w:after="0" w:line="240" w:lineRule="auto"/>
+              <w:jc w:val="center"/>
+              <w:rPr>
+                <w:rFonts w:ascii="Times New Roman" w:hAnsi="Times New Roman" w:cs="Times New Roman"/>
+                <w:sz w:val="28"/>
+                <w:szCs w:val="28"/>
+              </w:rPr>
+            </w:pPr>
+            <w:r>
+              <w:rPr>
+                <w:rFonts w:ascii="Times New Roman" w:hAnsi="Times New Roman" w:cs="Times New Roman"/>
+                <w:sz w:val="28"/>
+                <w:szCs w:val="28"/>
+              </w:rPr>
+              <w:t>54,17</w:t>
+            </w:r>
+          </w:p>
+        </w:tc>
+      </w:tr>
+      <w:tr>
+        <w:trPr>
+          <w:jc w:val="center"/>
+        </w:trPr>
+        <w:tc>
+          <w:tcPr>
+            <w:tcW w:w="2316" w:type="dxa"/>
+            <w:tcBorders>
+              <w:bottom w:val="single" w:sz="4" w:space="0" w:color="auto"/>
+            </w:tcBorders>
+            <w:vAlign w:val="center"/>
+          </w:tcPr>
+          <w:p>
+            <w:pPr>
+              <w:spacing w:after="0" w:line="240" w:lineRule="auto"/>
+              <w:jc w:val="center"/>
+              <w:rPr>
+                <w:rFonts w:ascii="Times New Roman" w:hAnsi="Times New Roman" w:cs="Times New Roman"/>
+                <w:sz w:val="28"/>
+                <w:szCs w:val="28"/>
+              </w:rPr>
+            </w:pPr>
+            <w:r>
+              <w:rPr>
+                <w:rFonts w:ascii="Times New Roman" w:hAnsi="Times New Roman" w:cs="Times New Roman"/>
+                <w:sz w:val="28"/>
+                <w:szCs w:val="28"/>
+              </w:rPr>
+              <w:t>5. Внедрение</w:t>
+            </w:r>
+          </w:p>
+        </w:tc>
+        <w:tc>
+          <w:tcPr>
+            <w:tcW w:w="5102" w:type="dxa"/>
+            <w:tcBorders>
+              <w:bottom w:val="single" w:sz="4" w:space="0" w:color="auto"/>
+            </w:tcBorders>
+            <w:vAlign w:val="center"/>
+          </w:tcPr>
+          <w:p>
+            <w:pPr>
+              <w:spacing w:after="0" w:line="240" w:lineRule="auto"/>
+              <w:jc w:val="both"/>
+              <w:rPr>
+                <w:rFonts w:ascii="Times New Roman" w:hAnsi="Times New Roman" w:cs="Times New Roman"/>
+                <w:sz w:val="28"/>
+                <w:szCs w:val="28"/>
+              </w:rPr>
+            </w:pPr>
+            <w:r>
+              <w:rPr>
+                <w:rFonts w:ascii="Times New Roman" w:hAnsi="Times New Roman" w:cs="Times New Roman"/>
+                <w:sz w:val="28"/>
+                <w:szCs w:val="28"/>
+              </w:rPr>
+              <w:t>Подготовка инструкций пользователям, написание, оформление и защита отчета (дипломного проекта).</w:t>
+            </w:r>
+          </w:p>
+        </w:tc>
+        <w:tc>
+          <w:tcPr>
+            <w:tcW w:w="1134" w:type="dxa"/>
+            <w:tcBorders>
+              <w:bottom w:val="single" w:sz="4" w:space="0" w:color="auto"/>
+            </w:tcBorders>
+            <w:vAlign w:val="center"/>
+          </w:tcPr>
+          <w:p>
+            <w:pPr>
+              <w:spacing w:after="0" w:line="240" w:lineRule="auto"/>
+              <w:jc w:val="center"/>
+              <w:rPr>
+                <w:rFonts w:ascii="Times New Roman" w:hAnsi="Times New Roman" w:cs="Times New Roman"/>
+                <w:sz w:val="28"/>
+                <w:szCs w:val="28"/>
+              </w:rPr>
+            </w:pPr>
+            <w:r>
+              <w:rPr>
+                <w:rFonts w:ascii="Times New Roman" w:hAnsi="Times New Roman" w:cs="Times New Roman"/>
+                <w:sz w:val="28"/>
+                <w:szCs w:val="28"/>
+              </w:rPr>
+              <w:t>5</w:t>
+            </w:r>
+          </w:p>
+        </w:tc>
+        <w:tc>
+          <w:tcPr>
+            <w:tcW w:w="896" w:type="dxa"/>
+            <w:tcBorders>
+              <w:bottom w:val="single" w:sz="4" w:space="0" w:color="auto"/>
+            </w:tcBorders>
+            <w:vAlign w:val="center"/>
+          </w:tcPr>
+          <w:p>
+            <w:pPr>
+              <w:spacing w:after="0" w:line="240" w:lineRule="auto"/>
+              <w:jc w:val="center"/>
+              <w:rPr>
+                <w:rFonts w:ascii="Times New Roman" w:hAnsi="Times New Roman" w:cs="Times New Roman"/>
+                <w:sz w:val="28"/>
+                <w:szCs w:val="28"/>
+              </w:rPr>
+            </w:pPr>
+            <w:r>
+              <w:rPr>
+                <w:rFonts w:ascii="Times New Roman" w:hAnsi="Times New Roman" w:cs="Times New Roman"/>
+                <w:sz w:val="28"/>
+                <w:szCs w:val="28"/>
+              </w:rPr>
+              <w:t>20,84</w:t>
+            </w:r>
+          </w:p>
+        </w:tc>
+      </w:tr>
+      <w:tr>
+        <w:trPr>
+          <w:trHeight w:val="629"/>
+          <w:jc w:val="center"/>
+        </w:trPr>
+        <w:tc>
+          <w:tcPr>
+            <w:tcW w:w="2316" w:type="dxa"/>
+            <w:vAlign w:val="center"/>
+          </w:tcPr>
+          <w:p>
+            <w:pPr>
+              <w:spacing w:after="0" w:line="240" w:lineRule="auto"/>
+              <w:jc w:val="center"/>
+              <w:rPr>
+                <w:rFonts w:ascii="Times New Roman" w:hAnsi="Times New Roman" w:cs="Times New Roman"/>
+                <w:sz w:val="28"/>
+                <w:szCs w:val="28"/>
+              </w:rPr>
+            </w:pPr>
+            <w:r>
+              <w:rPr>
+                <w:rFonts w:ascii="Times New Roman" w:hAnsi="Times New Roman" w:cs="Times New Roman"/>
+                <w:sz w:val="28"/>
+                <w:szCs w:val="28"/>
+              </w:rPr>
+              <w:t>Итого:</w:t>
+            </w:r>
+          </w:p>
+        </w:tc>
+        <w:tc>
+          <w:tcPr>
+            <w:tcW w:w="5102" w:type="dxa"/>
+            <w:vAlign w:val="center"/>
+          </w:tcPr>
+          <w:p>
+            <w:pPr>
+              <w:spacing w:after="0" w:line="240" w:lineRule="auto"/>
+              <w:jc w:val="center"/>
+              <w:rPr>
+                <w:rFonts w:ascii="Times New Roman" w:hAnsi="Times New Roman" w:cs="Times New Roman"/>
+                <w:sz w:val="28"/>
+                <w:szCs w:val="28"/>
+              </w:rPr>
+            </w:pPr>
+          </w:p>
+        </w:tc>
+        <w:tc>
+          <w:tcPr>
+            <w:tcW w:w="1134" w:type="dxa"/>
+            <w:vAlign w:val="center"/>
+          </w:tcPr>
+          <w:p>
+            <w:pPr>
+              <w:spacing w:after="0" w:line="240" w:lineRule="auto"/>
+              <w:jc w:val="center"/>
+              <w:rPr>
+                <w:rFonts w:ascii="Times New Roman" w:hAnsi="Times New Roman" w:cs="Times New Roman"/>
+                <w:sz w:val="28"/>
+                <w:szCs w:val="28"/>
+              </w:rPr>
+            </w:pPr>
+            <w:r>
+              <w:rPr>
+                <w:rFonts w:ascii="Times New Roman" w:hAnsi="Times New Roman" w:cs="Times New Roman"/>
+                <w:sz w:val="28"/>
+                <w:szCs w:val="28"/>
+                <w:lang w:val="en-US"/>
+              </w:rPr>
+              <w:t>T</w:t>
+            </w:r>
+            <w:r>
+              <w:rPr>
+                <w:rFonts w:ascii="Times New Roman" w:hAnsi="Times New Roman" w:cs="Times New Roman"/>
+                <w:sz w:val="28"/>
+                <w:szCs w:val="28"/>
+                <w:vertAlign w:val="subscript"/>
+              </w:rPr>
+              <w:t>об</w:t>
+            </w:r>
+            <w:r>
+              <w:rPr>
+                <w:rFonts w:ascii="Times New Roman" w:hAnsi="Times New Roman" w:cs="Times New Roman"/>
+                <w:sz w:val="28"/>
+                <w:szCs w:val="28"/>
+              </w:rPr>
+              <w:t>=24</w:t>
+            </w:r>
+          </w:p>
+        </w:tc>
+        <w:tc>
+          <w:tcPr>
+            <w:tcW w:w="896" w:type="dxa"/>
+            <w:vAlign w:val="center"/>
+          </w:tcPr>
+          <w:p>
+            <w:pPr>
+              <w:spacing w:after="0" w:line="240" w:lineRule="auto"/>
+              <w:jc w:val="center"/>
+              <w:rPr>
+                <w:rFonts w:ascii="Times New Roman" w:hAnsi="Times New Roman" w:cs="Times New Roman"/>
+                <w:sz w:val="28"/>
+                <w:szCs w:val="28"/>
+              </w:rPr>
+            </w:pPr>
+            <w:r>
+              <w:rPr>
+                <w:rFonts w:ascii="Times New Roman" w:hAnsi="Times New Roman" w:cs="Times New Roman"/>
+                <w:sz w:val="28"/>
+                <w:szCs w:val="28"/>
+              </w:rPr>
+              <w:t>100</w:t>
+            </w:r>
+          </w:p>
+        </w:tc>
+      </w:tr>
+    </w:tbl>
+    <w:p>
+      <w:pPr>
+        <w:spacing w:after="0" w:line="360" w:lineRule="auto"/>
+        <w:ind w:firstLine="708"/>
+        <w:jc w:val="both"/>
+        <w:rPr>
+          <w:rFonts w:ascii="Times New Roman" w:hAnsi="Times New Roman" w:cs="Times New Roman"/>
+          <w:color w:val="000000" w:themeColor="text1"/>
+          <w:sz w:val="28"/>
+          <w:szCs w:val="32"/>
+          <w:lang w:eastAsia="ru-RU"/>
+        </w:rPr>
+      </w:pPr>
+    </w:p>
+    <w:p>
+      <w:pPr>
+        <w:spacing w:after="0" w:line="360" w:lineRule="auto"/>
+        <w:ind w:firstLine="708"/>
+        <w:jc w:val="both"/>
+        <w:rPr>
+          <w:rFonts w:ascii="Times New Roman" w:hAnsi="Times New Roman" w:cs="Times New Roman"/>
+          <w:color w:val="000000" w:themeColor="text1"/>
+          <w:sz w:val="28"/>
+          <w:szCs w:val="32"/>
+          <w:lang w:eastAsia="ru-RU"/>
+        </w:rPr>
+      </w:pPr>
+      <w:r>
+        <w:rPr>
+          <w:rFonts w:ascii="Times New Roman" w:hAnsi="Times New Roman" w:cs="Times New Roman"/>
+          <w:color w:val="000000" w:themeColor="text1"/>
+          <w:sz w:val="28"/>
+          <w:szCs w:val="32"/>
+          <w:lang w:eastAsia="ru-RU"/>
+        </w:rPr>
+        <w:t>Материальные затраты (МЗ) для разработки программного продукта складываются из затрат на расходные материалы, которые берутся по факту и определяются исходя из реальной стоимости (таблица 3.2):</w:t>
+      </w:r>
+    </w:p>
+    <w:p>
+      <w:pPr>
+        <w:spacing w:after="0" w:line="360" w:lineRule="auto"/>
+        <w:ind w:firstLine="709"/>
+        <w:rPr>
+          <w:rFonts w:ascii="Times New Roman" w:hAnsi="Times New Roman" w:cs="Times New Roman"/>
+          <w:color w:val="FF0000"/>
+          <w:sz w:val="28"/>
+          <w:szCs w:val="32"/>
+          <w:lang w:eastAsia="ru-RU"/>
+        </w:rPr>
+      </w:pPr>
+      <w:r>
+        <w:rPr>
+          <w:rFonts w:ascii="Times New Roman" w:hAnsi="Times New Roman" w:cs="Times New Roman"/>
+          <w:color w:val="000000" w:themeColor="text1"/>
+          <w:sz w:val="28"/>
+          <w:szCs w:val="32"/>
+          <w:lang w:eastAsia="ru-RU"/>
+        </w:rPr>
+        <w:t xml:space="preserve">Таблица 3.2 </w:t>
+      </w:r>
+      <w:r>
+        <w:rPr>
+          <w:rFonts w:ascii="Times New Roman" w:hAnsi="Times New Roman" w:cs="Times New Roman"/>
+          <w:iCs/>
+          <w:sz w:val="28"/>
+          <w:szCs w:val="32"/>
+        </w:rPr>
+        <w:t xml:space="preserve">– </w:t>
+      </w:r>
+      <w:r>
+        <w:rPr>
+          <w:rFonts w:ascii="Times New Roman" w:hAnsi="Times New Roman" w:cs="Times New Roman"/>
+          <w:color w:val="000000" w:themeColor="text1"/>
+          <w:sz w:val="28"/>
+          <w:szCs w:val="32"/>
+          <w:lang w:eastAsia="ru-RU"/>
+        </w:rPr>
+        <w:t xml:space="preserve">Расчет стоимости расходных материалов </w:t>
+      </w:r>
+    </w:p>
+    <w:tbl>
+      <w:tblPr>
+        <w:tblStyle w:val="a3"/>
+        <w:tblW w:w="0" w:type="auto"/>
+        <w:tblLook w:val="04A0" w:firstRow="1" w:lastRow="0" w:firstColumn="1" w:lastColumn="0" w:noHBand="0" w:noVBand="1"/>
+      </w:tblPr>
+      <w:tblGrid>
+        <w:gridCol w:w="2972"/>
+        <w:gridCol w:w="1700"/>
+        <w:gridCol w:w="2336"/>
+        <w:gridCol w:w="2337"/>
+      </w:tblGrid>
+      <w:tr>
+        <w:trPr>
+          <w:trHeight w:val="364"/>
+        </w:trPr>
+        <w:tc>
+          <w:tcPr>
+            <w:tcW w:w="2972" w:type="dxa"/>
+          </w:tcPr>
+          <w:p>
+            <w:pPr>
+              <w:spacing w:line="360" w:lineRule="auto"/>
+              <w:jc w:val="center"/>
+              <w:rPr>
+                <w:rFonts w:ascii="Times New Roman" w:hAnsi="Times New Roman" w:cs="Times New Roman"/>
+                <w:color w:val="000000" w:themeColor="text1"/>
+                <w:sz w:val="28"/>
+                <w:szCs w:val="28"/>
+                <w:lang w:eastAsia="ru-RU"/>
+              </w:rPr>
+            </w:pPr>
+            <w:r>
+              <w:rPr>
+                <w:rFonts w:ascii="Times New Roman" w:hAnsi="Times New Roman" w:cs="Times New Roman"/>
+                <w:color w:val="000000" w:themeColor="text1"/>
+                <w:sz w:val="28"/>
+                <w:szCs w:val="28"/>
+                <w:lang w:eastAsia="ru-RU"/>
+              </w:rPr>
+              <w:t>Наименование</w:t>
+            </w:r>
+          </w:p>
+        </w:tc>
+        <w:tc>
+          <w:tcPr>
+            <w:tcW w:w="1700" w:type="dxa"/>
+          </w:tcPr>
+          <w:p>
+            <w:pPr>
+              <w:spacing w:line="360" w:lineRule="auto"/>
+              <w:jc w:val="center"/>
+              <w:rPr>
+                <w:rFonts w:ascii="Times New Roman" w:hAnsi="Times New Roman" w:cs="Times New Roman"/>
+                <w:color w:val="000000" w:themeColor="text1"/>
+                <w:sz w:val="28"/>
+                <w:szCs w:val="28"/>
+                <w:lang w:eastAsia="ru-RU"/>
+              </w:rPr>
+            </w:pPr>
+            <w:r>
+              <w:rPr>
+                <w:rFonts w:ascii="Times New Roman" w:hAnsi="Times New Roman" w:cs="Times New Roman"/>
+                <w:color w:val="000000" w:themeColor="text1"/>
+                <w:sz w:val="28"/>
+                <w:szCs w:val="28"/>
+                <w:lang w:eastAsia="ru-RU"/>
+              </w:rPr>
+              <w:t>Кол-во</w:t>
+            </w:r>
+          </w:p>
+        </w:tc>
+        <w:tc>
+          <w:tcPr>
+            <w:tcW w:w="2336" w:type="dxa"/>
+          </w:tcPr>
+          <w:p>
+            <w:pPr>
+              <w:spacing w:line="360" w:lineRule="auto"/>
+              <w:jc w:val="center"/>
+              <w:rPr>
+                <w:rFonts w:ascii="Times New Roman" w:hAnsi="Times New Roman" w:cs="Times New Roman"/>
+                <w:color w:val="000000" w:themeColor="text1"/>
+                <w:sz w:val="28"/>
+                <w:szCs w:val="28"/>
+                <w:lang w:eastAsia="ru-RU"/>
+              </w:rPr>
+            </w:pPr>
+            <w:r>
+              <w:rPr>
+                <w:rFonts w:ascii="Times New Roman" w:hAnsi="Times New Roman" w:cs="Times New Roman"/>
+                <w:color w:val="000000" w:themeColor="text1"/>
+                <w:sz w:val="28"/>
+                <w:szCs w:val="28"/>
+                <w:lang w:eastAsia="ru-RU"/>
+              </w:rPr>
+              <w:t>Цена, ед., руб.</w:t>
+            </w:r>
+          </w:p>
+        </w:tc>
+        <w:tc>
+          <w:tcPr>
+            <w:tcW w:w="2337" w:type="dxa"/>
+          </w:tcPr>
+          <w:p>
+            <w:pPr>
+              <w:spacing w:line="360" w:lineRule="auto"/>
+              <w:jc w:val="center"/>
+              <w:rPr>
+                <w:rFonts w:ascii="Times New Roman" w:hAnsi="Times New Roman" w:cs="Times New Roman"/>
+                <w:color w:val="000000" w:themeColor="text1"/>
+                <w:sz w:val="28"/>
+                <w:szCs w:val="28"/>
+                <w:lang w:eastAsia="ru-RU"/>
+              </w:rPr>
+            </w:pPr>
+            <w:r>
+              <w:rPr>
+                <w:rFonts w:ascii="Times New Roman" w:hAnsi="Times New Roman" w:cs="Times New Roman"/>
+                <w:color w:val="000000" w:themeColor="text1"/>
+                <w:sz w:val="28"/>
+                <w:szCs w:val="28"/>
+                <w:lang w:eastAsia="ru-RU"/>
+              </w:rPr>
+              <w:t>Всего, руб.</w:t>
+            </w:r>
+          </w:p>
+        </w:tc>
+      </w:tr>
+      <w:tr>
+        <w:trPr>
+          <w:trHeight w:val="364"/>
+        </w:trPr>
+        <w:tc>
+          <w:tcPr>
+            <w:tcW w:w="2972" w:type="dxa"/>
+          </w:tcPr>
+          <w:p>
+            <w:pPr>
+              <w:spacing w:line="360" w:lineRule="auto"/>
+              <w:jc w:val="center"/>
+              <w:rPr>
+                <w:rFonts w:ascii="Times New Roman" w:hAnsi="Times New Roman" w:cs="Times New Roman"/>
+                <w:color w:val="000000" w:themeColor="text1"/>
+                <w:sz w:val="28"/>
+                <w:szCs w:val="28"/>
+                <w:lang w:eastAsia="ru-RU"/>
+              </w:rPr>
+            </w:pPr>
+            <w:r>
+              <w:rPr>
+                <w:rFonts w:ascii="Times New Roman" w:hAnsi="Times New Roman" w:cs="Times New Roman"/>
+                <w:color w:val="000000" w:themeColor="text1"/>
+                <w:sz w:val="28"/>
+                <w:szCs w:val="28"/>
+                <w:lang w:eastAsia="ru-RU"/>
+              </w:rPr>
+              <w:t>1</w:t>
+            </w:r>
+          </w:p>
+        </w:tc>
+        <w:tc>
+          <w:tcPr>
+            <w:tcW w:w="1700" w:type="dxa"/>
+          </w:tcPr>
+          <w:p>
+            <w:pPr>
+              <w:spacing w:line="360" w:lineRule="auto"/>
+              <w:jc w:val="center"/>
+              <w:rPr>
+                <w:rFonts w:ascii="Times New Roman" w:hAnsi="Times New Roman" w:cs="Times New Roman"/>
+                <w:color w:val="000000" w:themeColor="text1"/>
+                <w:sz w:val="28"/>
+                <w:szCs w:val="28"/>
+                <w:lang w:eastAsia="ru-RU"/>
+              </w:rPr>
+            </w:pPr>
+            <w:r>
+              <w:rPr>
+                <w:rFonts w:ascii="Times New Roman" w:hAnsi="Times New Roman" w:cs="Times New Roman"/>
+                <w:color w:val="000000" w:themeColor="text1"/>
+                <w:sz w:val="28"/>
+                <w:szCs w:val="28"/>
+                <w:lang w:eastAsia="ru-RU"/>
+              </w:rPr>
+              <w:t>2</w:t>
+            </w:r>
+          </w:p>
+        </w:tc>
+        <w:tc>
+          <w:tcPr>
+            <w:tcW w:w="2336" w:type="dxa"/>
+          </w:tcPr>
+          <w:p>
+            <w:pPr>
+              <w:spacing w:line="360" w:lineRule="auto"/>
+              <w:jc w:val="center"/>
+              <w:rPr>
+                <w:rFonts w:ascii="Times New Roman" w:hAnsi="Times New Roman" w:cs="Times New Roman"/>
+                <w:color w:val="000000" w:themeColor="text1"/>
+                <w:sz w:val="28"/>
+                <w:szCs w:val="28"/>
+                <w:lang w:eastAsia="ru-RU"/>
+              </w:rPr>
+            </w:pPr>
+            <w:r>
+              <w:rPr>
+                <w:rFonts w:ascii="Times New Roman" w:hAnsi="Times New Roman" w:cs="Times New Roman"/>
+                <w:color w:val="000000" w:themeColor="text1"/>
+                <w:sz w:val="28"/>
+                <w:szCs w:val="28"/>
+                <w:lang w:eastAsia="ru-RU"/>
+              </w:rPr>
+              <w:t>3</w:t>
+            </w:r>
+          </w:p>
+        </w:tc>
+        <w:tc>
+          <w:tcPr>
+            <w:tcW w:w="2337" w:type="dxa"/>
+          </w:tcPr>
+          <w:p>
+            <w:pPr>
+              <w:spacing w:line="360" w:lineRule="auto"/>
+              <w:jc w:val="center"/>
+              <w:rPr>
+                <w:rFonts w:ascii="Times New Roman" w:hAnsi="Times New Roman" w:cs="Times New Roman"/>
+                <w:color w:val="000000" w:themeColor="text1"/>
+                <w:sz w:val="28"/>
+                <w:szCs w:val="28"/>
+                <w:lang w:eastAsia="ru-RU"/>
+              </w:rPr>
+            </w:pPr>
+            <w:r>
+              <w:rPr>
+                <w:rFonts w:ascii="Times New Roman" w:hAnsi="Times New Roman" w:cs="Times New Roman"/>
+                <w:color w:val="000000" w:themeColor="text1"/>
+                <w:sz w:val="28"/>
+                <w:szCs w:val="28"/>
+                <w:lang w:eastAsia="ru-RU"/>
+              </w:rPr>
+              <w:t>4</w:t>
+            </w:r>
+          </w:p>
+        </w:tc>
+      </w:tr>
+      <w:tr>
+        <w:tc>
+          <w:tcPr>
+            <w:tcW w:w="2972" w:type="dxa"/>
+          </w:tcPr>
+          <w:p>
+            <w:pPr>
+              <w:spacing w:line="360" w:lineRule="auto"/>
+              <w:rPr>
+                <w:rFonts w:ascii="Times New Roman" w:hAnsi="Times New Roman" w:cs="Times New Roman"/>
+                <w:color w:val="000000" w:themeColor="text1"/>
+                <w:sz w:val="28"/>
+                <w:szCs w:val="28"/>
+                <w:lang w:eastAsia="ru-RU"/>
+              </w:rPr>
+            </w:pPr>
+            <w:r>
+              <w:rPr>
+                <w:rFonts w:ascii="Times New Roman" w:hAnsi="Times New Roman" w:cs="Times New Roman"/>
+                <w:color w:val="000000" w:themeColor="text1"/>
+                <w:sz w:val="28"/>
+                <w:szCs w:val="28"/>
+                <w:lang w:eastAsia="ru-RU"/>
+              </w:rPr>
+              <w:t>Картридж</w:t>
+            </w:r>
+          </w:p>
+        </w:tc>
+        <w:tc>
+          <w:tcPr>
+            <w:tcW w:w="1700" w:type="dxa"/>
+          </w:tcPr>
+          <w:p>
+            <w:pPr>
+              <w:spacing w:line="360" w:lineRule="auto"/>
+              <w:jc w:val="center"/>
+              <w:rPr>
+                <w:rFonts w:ascii="Times New Roman" w:hAnsi="Times New Roman" w:cs="Times New Roman"/>
+                <w:color w:val="000000" w:themeColor="text1"/>
+                <w:sz w:val="28"/>
+                <w:szCs w:val="28"/>
+                <w:lang w:eastAsia="ru-RU"/>
+              </w:rPr>
+            </w:pPr>
+            <w:r>
+              <w:rPr>
+                <w:rFonts w:ascii="Times New Roman" w:hAnsi="Times New Roman" w:cs="Times New Roman"/>
+                <w:color w:val="000000" w:themeColor="text1"/>
+                <w:sz w:val="28"/>
+                <w:szCs w:val="28"/>
+                <w:lang w:eastAsia="ru-RU"/>
+              </w:rPr>
+              <w:t>1</w:t>
+            </w:r>
+          </w:p>
+        </w:tc>
+        <w:tc>
+          <w:tcPr>
+            <w:tcW w:w="2336" w:type="dxa"/>
+          </w:tcPr>
+          <w:p>
+            <w:pPr>
+              <w:spacing w:line="360" w:lineRule="auto"/>
+              <w:jc w:val="center"/>
+              <w:rPr>
+                <w:rFonts w:ascii="Times New Roman" w:hAnsi="Times New Roman" w:cs="Times New Roman"/>
+                <w:color w:val="000000" w:themeColor="text1"/>
+                <w:sz w:val="28"/>
+                <w:szCs w:val="28"/>
+                <w:lang w:eastAsia="ru-RU"/>
+              </w:rPr>
+            </w:pPr>
+            <w:r>
+              <w:rPr>
+                <w:rFonts w:ascii="Times New Roman" w:hAnsi="Times New Roman" w:cs="Times New Roman"/>
+                <w:color w:val="000000" w:themeColor="text1"/>
+                <w:sz w:val="28"/>
+                <w:szCs w:val="28"/>
+                <w:lang w:eastAsia="ru-RU"/>
+              </w:rPr>
+              <w:t>450,00</w:t>
+            </w:r>
+          </w:p>
+        </w:tc>
+        <w:tc>
+          <w:tcPr>
+            <w:tcW w:w="2337" w:type="dxa"/>
+          </w:tcPr>
+          <w:p>
+            <w:pPr>
+              <w:spacing w:line="360" w:lineRule="auto"/>
+              <w:jc w:val="center"/>
+              <w:rPr>
+                <w:rFonts w:ascii="Times New Roman" w:hAnsi="Times New Roman" w:cs="Times New Roman"/>
+                <w:color w:val="000000" w:themeColor="text1"/>
+                <w:sz w:val="28"/>
+                <w:szCs w:val="28"/>
+                <w:lang w:eastAsia="ru-RU"/>
+              </w:rPr>
+            </w:pPr>
+            <w:r>
+              <w:rPr>
+                <w:rFonts w:ascii="Times New Roman" w:hAnsi="Times New Roman" w:cs="Times New Roman"/>
+                <w:color w:val="000000" w:themeColor="text1"/>
+                <w:sz w:val="28"/>
+                <w:szCs w:val="28"/>
+                <w:lang w:eastAsia="ru-RU"/>
+              </w:rPr>
+              <w:t>450,00</w:t>
+            </w:r>
+          </w:p>
+        </w:tc>
+      </w:tr>
+      <w:tr>
+        <w:tc>
+          <w:tcPr>
+            <w:tcW w:w="2972" w:type="dxa"/>
+          </w:tcPr>
+          <w:p>
+            <w:pPr>
+              <w:spacing w:line="360" w:lineRule="auto"/>
+              <w:rPr>
+                <w:rFonts w:ascii="Times New Roman" w:hAnsi="Times New Roman" w:cs="Times New Roman"/>
+                <w:color w:val="000000" w:themeColor="text1"/>
+                <w:sz w:val="28"/>
+                <w:szCs w:val="28"/>
+                <w:lang w:eastAsia="ru-RU"/>
+              </w:rPr>
+            </w:pPr>
+            <w:r>
+              <w:rPr>
+                <w:rFonts w:ascii="Times New Roman" w:hAnsi="Times New Roman" w:cs="Times New Roman"/>
+                <w:color w:val="000000" w:themeColor="text1"/>
+                <w:sz w:val="28"/>
+                <w:szCs w:val="28"/>
+                <w:lang w:eastAsia="ru-RU"/>
+              </w:rPr>
+              <w:t>СD-R диск</w:t>
+            </w:r>
+          </w:p>
+        </w:tc>
+        <w:tc>
+          <w:tcPr>
+            <w:tcW w:w="1700" w:type="dxa"/>
+          </w:tcPr>
+          <w:p>
+            <w:pPr>
+              <w:spacing w:line="360" w:lineRule="auto"/>
+              <w:jc w:val="center"/>
+              <w:rPr>
+                <w:rFonts w:ascii="Times New Roman" w:hAnsi="Times New Roman" w:cs="Times New Roman"/>
+                <w:color w:val="000000" w:themeColor="text1"/>
+                <w:sz w:val="28"/>
+                <w:szCs w:val="28"/>
+                <w:lang w:eastAsia="ru-RU"/>
+              </w:rPr>
+            </w:pPr>
+            <w:r>
+              <w:rPr>
+                <w:rFonts w:ascii="Times New Roman" w:hAnsi="Times New Roman" w:cs="Times New Roman"/>
+                <w:color w:val="000000" w:themeColor="text1"/>
+                <w:sz w:val="28"/>
+                <w:szCs w:val="28"/>
+                <w:lang w:eastAsia="ru-RU"/>
+              </w:rPr>
+              <w:t>1</w:t>
+            </w:r>
+          </w:p>
+        </w:tc>
+        <w:tc>
+          <w:tcPr>
+            <w:tcW w:w="2336" w:type="dxa"/>
+          </w:tcPr>
+          <w:p>
+            <w:pPr>
+              <w:spacing w:line="360" w:lineRule="auto"/>
+              <w:jc w:val="center"/>
+              <w:rPr>
+                <w:rFonts w:ascii="Times New Roman" w:hAnsi="Times New Roman" w:cs="Times New Roman"/>
+                <w:color w:val="000000" w:themeColor="text1"/>
+                <w:sz w:val="28"/>
+                <w:szCs w:val="28"/>
+                <w:lang w:eastAsia="ru-RU"/>
+              </w:rPr>
+            </w:pPr>
+            <w:r>
+              <w:rPr>
+                <w:rFonts w:ascii="Times New Roman" w:hAnsi="Times New Roman" w:cs="Times New Roman"/>
+                <w:color w:val="000000" w:themeColor="text1"/>
+                <w:sz w:val="28"/>
+                <w:szCs w:val="28"/>
+                <w:lang w:eastAsia="ru-RU"/>
+              </w:rPr>
+              <w:t>30,00</w:t>
+            </w:r>
+          </w:p>
+        </w:tc>
+        <w:tc>
+          <w:tcPr>
+            <w:tcW w:w="2337" w:type="dxa"/>
+          </w:tcPr>
+          <w:p>
+            <w:pPr>
+              <w:spacing w:line="360" w:lineRule="auto"/>
+              <w:jc w:val="center"/>
+              <w:rPr>
+                <w:rFonts w:ascii="Times New Roman" w:hAnsi="Times New Roman" w:cs="Times New Roman"/>
+                <w:color w:val="000000" w:themeColor="text1"/>
+                <w:sz w:val="28"/>
+                <w:szCs w:val="28"/>
+                <w:lang w:eastAsia="ru-RU"/>
+              </w:rPr>
+            </w:pPr>
+            <w:r>
+              <w:rPr>
+                <w:rFonts w:ascii="Times New Roman" w:hAnsi="Times New Roman" w:cs="Times New Roman"/>
+                <w:color w:val="000000" w:themeColor="text1"/>
+                <w:sz w:val="28"/>
+                <w:szCs w:val="28"/>
+                <w:lang w:eastAsia="ru-RU"/>
+              </w:rPr>
+              <w:t>30,00</w:t>
+            </w:r>
+          </w:p>
+        </w:tc>
+      </w:tr>
+      <w:tr>
+        <w:tc>
+          <w:tcPr>
+            <w:tcW w:w="2972" w:type="dxa"/>
+          </w:tcPr>
+          <w:p>
+            <w:pPr>
+              <w:spacing w:line="360" w:lineRule="auto"/>
+              <w:rPr>
+                <w:rFonts w:ascii="Times New Roman" w:hAnsi="Times New Roman" w:cs="Times New Roman"/>
+                <w:color w:val="000000" w:themeColor="text1"/>
+                <w:sz w:val="28"/>
+                <w:szCs w:val="28"/>
+                <w:lang w:eastAsia="ru-RU"/>
+              </w:rPr>
+            </w:pPr>
+            <w:r>
+              <w:rPr>
+                <w:rFonts w:ascii="Times New Roman" w:hAnsi="Times New Roman" w:cs="Times New Roman"/>
+                <w:color w:val="000000" w:themeColor="text1"/>
+                <w:sz w:val="28"/>
+                <w:szCs w:val="28"/>
+                <w:lang w:eastAsia="ru-RU"/>
+              </w:rPr>
+              <w:t>Бумага</w:t>
+            </w:r>
+          </w:p>
+        </w:tc>
+        <w:tc>
+          <w:tcPr>
+            <w:tcW w:w="1700" w:type="dxa"/>
+          </w:tcPr>
+          <w:p>
+            <w:pPr>
+              <w:spacing w:line="360" w:lineRule="auto"/>
+              <w:jc w:val="center"/>
+              <w:rPr>
+                <w:rFonts w:ascii="Times New Roman" w:hAnsi="Times New Roman" w:cs="Times New Roman"/>
+                <w:sz w:val="28"/>
+                <w:szCs w:val="28"/>
+                <w:lang w:val="en-US" w:eastAsia="ru-RU"/>
+              </w:rPr>
+            </w:pPr>
+            <w:r>
+              <w:rPr>
+                <w:rFonts w:ascii="Times New Roman" w:hAnsi="Times New Roman" w:cs="Times New Roman"/>
+                <w:sz w:val="28"/>
+                <w:szCs w:val="28"/>
+                <w:lang w:eastAsia="ru-RU"/>
+              </w:rPr>
+              <w:t>1</w:t>
+            </w:r>
+          </w:p>
+        </w:tc>
+        <w:tc>
+          <w:tcPr>
+            <w:tcW w:w="2336" w:type="dxa"/>
+          </w:tcPr>
+          <w:p>
+            <w:pPr>
+              <w:spacing w:line="360" w:lineRule="auto"/>
+              <w:jc w:val="center"/>
+              <w:rPr>
+                <w:rFonts w:ascii="Times New Roman" w:hAnsi="Times New Roman" w:cs="Times New Roman"/>
+                <w:sz w:val="28"/>
+                <w:szCs w:val="28"/>
+                <w:lang w:eastAsia="ru-RU"/>
+              </w:rPr>
+            </w:pPr>
+            <w:r>
+              <w:rPr>
+                <w:rFonts w:ascii="Times New Roman" w:hAnsi="Times New Roman" w:cs="Times New Roman"/>
+                <w:sz w:val="28"/>
+                <w:szCs w:val="28"/>
+                <w:lang w:eastAsia="ru-RU"/>
+              </w:rPr>
+              <w:t>250,00</w:t>
+            </w:r>
+          </w:p>
+        </w:tc>
+        <w:tc>
+          <w:tcPr>
+            <w:tcW w:w="2337" w:type="dxa"/>
+          </w:tcPr>
+          <w:p>
+            <w:pPr>
+              <w:spacing w:line="360" w:lineRule="auto"/>
+              <w:jc w:val="center"/>
+              <w:rPr>
+                <w:rFonts w:ascii="Times New Roman" w:hAnsi="Times New Roman" w:cs="Times New Roman"/>
+                <w:sz w:val="28"/>
+                <w:szCs w:val="28"/>
+                <w:lang w:eastAsia="ru-RU"/>
+              </w:rPr>
+            </w:pPr>
+            <w:r>
+              <w:rPr>
+                <w:rFonts w:ascii="Times New Roman" w:hAnsi="Times New Roman" w:cs="Times New Roman"/>
+                <w:sz w:val="28"/>
+                <w:szCs w:val="28"/>
+                <w:lang w:eastAsia="ru-RU"/>
+              </w:rPr>
+              <w:t>250,00</w:t>
+            </w:r>
+          </w:p>
+        </w:tc>
+      </w:tr>
+      <w:tr>
+        <w:tc>
+          <w:tcPr>
+            <w:tcW w:w="2972" w:type="dxa"/>
+          </w:tcPr>
+          <w:p>
+            <w:pPr>
+              <w:spacing w:line="360" w:lineRule="auto"/>
+              <w:rPr>
+                <w:rFonts w:ascii="Times New Roman" w:hAnsi="Times New Roman" w:cs="Times New Roman"/>
+                <w:color w:val="000000" w:themeColor="text1"/>
+                <w:sz w:val="28"/>
+                <w:szCs w:val="28"/>
+                <w:lang w:eastAsia="ru-RU"/>
+              </w:rPr>
+            </w:pPr>
+            <w:r>
+              <w:rPr>
+                <w:rFonts w:ascii="Times New Roman" w:hAnsi="Times New Roman" w:cs="Times New Roman"/>
+                <w:color w:val="000000" w:themeColor="text1"/>
+                <w:sz w:val="28"/>
+                <w:szCs w:val="28"/>
+                <w:lang w:eastAsia="ru-RU"/>
+              </w:rPr>
+              <w:t>Ручка шариковая</w:t>
+            </w:r>
+          </w:p>
+        </w:tc>
+        <w:tc>
+          <w:tcPr>
+            <w:tcW w:w="1700" w:type="dxa"/>
+          </w:tcPr>
+          <w:p>
+            <w:pPr>
+              <w:spacing w:line="360" w:lineRule="auto"/>
+              <w:jc w:val="center"/>
+              <w:rPr>
+                <w:rFonts w:ascii="Times New Roman" w:hAnsi="Times New Roman" w:cs="Times New Roman"/>
+                <w:color w:val="000000" w:themeColor="text1"/>
+                <w:sz w:val="28"/>
+                <w:szCs w:val="28"/>
+                <w:lang w:eastAsia="ru-RU"/>
+              </w:rPr>
+            </w:pPr>
+            <w:r>
+              <w:rPr>
+                <w:rFonts w:ascii="Times New Roman" w:hAnsi="Times New Roman" w:cs="Times New Roman"/>
+                <w:color w:val="000000" w:themeColor="text1"/>
+                <w:sz w:val="28"/>
+                <w:szCs w:val="28"/>
+                <w:lang w:eastAsia="ru-RU"/>
+              </w:rPr>
+              <w:t>1</w:t>
+            </w:r>
+          </w:p>
+        </w:tc>
+        <w:tc>
+          <w:tcPr>
+            <w:tcW w:w="2336" w:type="dxa"/>
+          </w:tcPr>
+          <w:p>
+            <w:pPr>
+              <w:spacing w:line="360" w:lineRule="auto"/>
+              <w:jc w:val="center"/>
+              <w:rPr>
+                <w:rFonts w:ascii="Times New Roman" w:hAnsi="Times New Roman" w:cs="Times New Roman"/>
+                <w:color w:val="000000" w:themeColor="text1"/>
+                <w:sz w:val="28"/>
+                <w:szCs w:val="28"/>
+                <w:lang w:eastAsia="ru-RU"/>
+              </w:rPr>
+            </w:pPr>
+            <w:r>
+              <w:rPr>
+                <w:rFonts w:ascii="Times New Roman" w:hAnsi="Times New Roman" w:cs="Times New Roman"/>
+                <w:color w:val="000000" w:themeColor="text1"/>
+                <w:sz w:val="28"/>
+                <w:szCs w:val="28"/>
+                <w:lang w:eastAsia="ru-RU"/>
+              </w:rPr>
+              <w:t>20,00</w:t>
+            </w:r>
+          </w:p>
+        </w:tc>
+        <w:tc>
+          <w:tcPr>
+            <w:tcW w:w="2337" w:type="dxa"/>
+          </w:tcPr>
+          <w:p>
+            <w:pPr>
+              <w:spacing w:line="360" w:lineRule="auto"/>
+              <w:jc w:val="center"/>
+              <w:rPr>
+                <w:rFonts w:ascii="Times New Roman" w:hAnsi="Times New Roman" w:cs="Times New Roman"/>
+                <w:color w:val="000000" w:themeColor="text1"/>
+                <w:sz w:val="28"/>
+                <w:szCs w:val="28"/>
+                <w:lang w:eastAsia="ru-RU"/>
+              </w:rPr>
+            </w:pPr>
+            <w:r>
+              <w:rPr>
+                <w:rFonts w:ascii="Times New Roman" w:hAnsi="Times New Roman" w:cs="Times New Roman"/>
+                <w:color w:val="000000" w:themeColor="text1"/>
+                <w:sz w:val="28"/>
+                <w:szCs w:val="28"/>
+                <w:lang w:eastAsia="ru-RU"/>
+              </w:rPr>
+              <w:t>20,00</w:t>
+            </w:r>
+          </w:p>
+        </w:tc>
+      </w:tr>
+      <w:tr>
+        <w:tc>
+          <w:tcPr>
+            <w:tcW w:w="2972" w:type="dxa"/>
+          </w:tcPr>
+          <w:p>
+            <w:pPr>
+              <w:spacing w:line="360" w:lineRule="auto"/>
+              <w:rPr>
+                <w:rFonts w:ascii="Times New Roman" w:hAnsi="Times New Roman" w:cs="Times New Roman"/>
+                <w:color w:val="000000" w:themeColor="text1"/>
+                <w:sz w:val="28"/>
+                <w:szCs w:val="28"/>
+                <w:lang w:eastAsia="ru-RU"/>
+              </w:rPr>
+            </w:pPr>
+            <w:r>
+              <w:rPr>
+                <w:rFonts w:ascii="Times New Roman" w:hAnsi="Times New Roman" w:cs="Times New Roman"/>
+                <w:color w:val="000000" w:themeColor="text1"/>
+                <w:sz w:val="28"/>
+                <w:szCs w:val="28"/>
+                <w:lang w:eastAsia="ru-RU"/>
+              </w:rPr>
+              <w:t>Дипломная папка</w:t>
+            </w:r>
+          </w:p>
+        </w:tc>
+        <w:tc>
+          <w:tcPr>
+            <w:tcW w:w="1700" w:type="dxa"/>
+          </w:tcPr>
+          <w:p>
+            <w:pPr>
+              <w:spacing w:line="360" w:lineRule="auto"/>
+              <w:jc w:val="center"/>
+              <w:rPr>
+                <w:rFonts w:ascii="Times New Roman" w:hAnsi="Times New Roman" w:cs="Times New Roman"/>
+                <w:color w:val="000000" w:themeColor="text1"/>
+                <w:sz w:val="28"/>
+                <w:szCs w:val="28"/>
+                <w:lang w:eastAsia="ru-RU"/>
+              </w:rPr>
+            </w:pPr>
+            <w:r>
+              <w:rPr>
+                <w:rFonts w:ascii="Times New Roman" w:hAnsi="Times New Roman" w:cs="Times New Roman"/>
+                <w:color w:val="000000" w:themeColor="text1"/>
+                <w:sz w:val="28"/>
+                <w:szCs w:val="28"/>
+                <w:lang w:eastAsia="ru-RU"/>
+              </w:rPr>
+              <w:t>1</w:t>
+            </w:r>
+          </w:p>
+        </w:tc>
+        <w:tc>
+          <w:tcPr>
+            <w:tcW w:w="2336" w:type="dxa"/>
+          </w:tcPr>
+          <w:p>
+            <w:pPr>
+              <w:spacing w:line="360" w:lineRule="auto"/>
+              <w:jc w:val="center"/>
+              <w:rPr>
+                <w:rFonts w:ascii="Times New Roman" w:hAnsi="Times New Roman" w:cs="Times New Roman"/>
+                <w:color w:val="000000" w:themeColor="text1"/>
+                <w:sz w:val="28"/>
+                <w:szCs w:val="28"/>
+                <w:lang w:eastAsia="ru-RU"/>
+              </w:rPr>
+            </w:pPr>
+            <w:r>
+              <w:rPr>
+                <w:rFonts w:ascii="Times New Roman" w:hAnsi="Times New Roman" w:cs="Times New Roman"/>
+                <w:color w:val="000000" w:themeColor="text1"/>
+                <w:sz w:val="28"/>
+                <w:szCs w:val="28"/>
+                <w:lang w:eastAsia="ru-RU"/>
+              </w:rPr>
+              <w:t>240,00</w:t>
+            </w:r>
+          </w:p>
+        </w:tc>
+        <w:tc>
+          <w:tcPr>
+            <w:tcW w:w="2337" w:type="dxa"/>
+          </w:tcPr>
+          <w:p>
+            <w:pPr>
+              <w:spacing w:line="360" w:lineRule="auto"/>
+              <w:jc w:val="center"/>
+              <w:rPr>
+                <w:rFonts w:ascii="Times New Roman" w:hAnsi="Times New Roman" w:cs="Times New Roman"/>
+                <w:color w:val="000000" w:themeColor="text1"/>
+                <w:sz w:val="28"/>
+                <w:szCs w:val="28"/>
+                <w:lang w:eastAsia="ru-RU"/>
+              </w:rPr>
+            </w:pPr>
+            <w:r>
+              <w:rPr>
+                <w:rFonts w:ascii="Times New Roman" w:hAnsi="Times New Roman" w:cs="Times New Roman"/>
+                <w:color w:val="000000" w:themeColor="text1"/>
+                <w:sz w:val="28"/>
+                <w:szCs w:val="28"/>
+                <w:lang w:eastAsia="ru-RU"/>
+              </w:rPr>
+              <w:t>240,00</w:t>
+            </w:r>
+          </w:p>
+        </w:tc>
+      </w:tr>
+      <w:tr>
+        <w:tc>
+          <w:tcPr>
+            <w:tcW w:w="2972" w:type="dxa"/>
+          </w:tcPr>
+          <w:p>
+            <w:pPr>
+              <w:spacing w:line="360" w:lineRule="auto"/>
+              <w:rPr>
+                <w:rFonts w:ascii="Times New Roman" w:hAnsi="Times New Roman" w:cs="Times New Roman"/>
+                <w:color w:val="000000" w:themeColor="text1"/>
+                <w:sz w:val="28"/>
+                <w:szCs w:val="28"/>
+                <w:lang w:eastAsia="ru-RU"/>
+              </w:rPr>
+            </w:pPr>
+            <w:r>
+              <w:rPr>
+                <w:rFonts w:ascii="Times New Roman" w:hAnsi="Times New Roman" w:cs="Times New Roman"/>
+                <w:color w:val="000000" w:themeColor="text1"/>
+                <w:sz w:val="28"/>
+                <w:szCs w:val="28"/>
+                <w:lang w:eastAsia="ru-RU"/>
+              </w:rPr>
+              <w:t>Итого:</w:t>
+            </w:r>
+          </w:p>
+        </w:tc>
+        <w:tc>
+          <w:tcPr>
+            <w:tcW w:w="1700" w:type="dxa"/>
+          </w:tcPr>
+          <w:p>
+            <w:pPr>
+              <w:spacing w:line="360" w:lineRule="auto"/>
+              <w:jc w:val="center"/>
+              <w:rPr>
+                <w:rFonts w:ascii="Times New Roman" w:hAnsi="Times New Roman" w:cs="Times New Roman"/>
+                <w:color w:val="000000" w:themeColor="text1"/>
+                <w:sz w:val="28"/>
+                <w:szCs w:val="28"/>
+                <w:lang w:eastAsia="ru-RU"/>
+              </w:rPr>
+            </w:pPr>
+            <w:r>
+              <w:rPr>
+                <w:rFonts w:ascii="Times New Roman" w:hAnsi="Times New Roman" w:cs="Times New Roman"/>
+                <w:color w:val="000000" w:themeColor="text1"/>
+                <w:sz w:val="28"/>
+                <w:szCs w:val="28"/>
+                <w:lang w:eastAsia="ru-RU"/>
+              </w:rPr>
+              <w:t>5</w:t>
+            </w:r>
+          </w:p>
+        </w:tc>
+        <w:tc>
+          <w:tcPr>
+            <w:tcW w:w="2336" w:type="dxa"/>
+          </w:tcPr>
+          <w:p>
+            <w:pPr>
+              <w:spacing w:line="360" w:lineRule="auto"/>
+              <w:jc w:val="center"/>
+              <w:rPr>
+                <w:rFonts w:ascii="Times New Roman" w:hAnsi="Times New Roman" w:cs="Times New Roman"/>
+                <w:color w:val="000000" w:themeColor="text1"/>
+                <w:sz w:val="28"/>
+                <w:szCs w:val="28"/>
+                <w:lang w:eastAsia="ru-RU"/>
+              </w:rPr>
+            </w:pPr>
+            <w:r>
+              <w:rPr>
+                <w:rFonts w:ascii="Times New Roman" w:hAnsi="Times New Roman" w:cs="Times New Roman"/>
+                <w:color w:val="000000" w:themeColor="text1"/>
+                <w:sz w:val="28"/>
+                <w:szCs w:val="28"/>
+                <w:lang w:eastAsia="ru-RU"/>
+              </w:rPr>
+              <w:t>990,00</w:t>
+            </w:r>
+          </w:p>
+        </w:tc>
+        <w:tc>
+          <w:tcPr>
+            <w:tcW w:w="2337" w:type="dxa"/>
+          </w:tcPr>
+          <w:p>
+            <w:pPr>
+              <w:spacing w:line="360" w:lineRule="auto"/>
+              <w:jc w:val="center"/>
+              <w:rPr>
+                <w:rFonts w:ascii="Times New Roman" w:hAnsi="Times New Roman" w:cs="Times New Roman"/>
+                <w:color w:val="000000" w:themeColor="text1"/>
+                <w:sz w:val="28"/>
+                <w:szCs w:val="28"/>
+                <w:lang w:eastAsia="ru-RU"/>
+              </w:rPr>
+            </w:pPr>
+            <w:r>
+              <w:rPr>
+                <w:rFonts w:ascii="Times New Roman" w:hAnsi="Times New Roman" w:cs="Times New Roman"/>
+                <w:color w:val="000000" w:themeColor="text1"/>
+                <w:sz w:val="28"/>
+                <w:szCs w:val="28"/>
+                <w:lang w:eastAsia="ru-RU"/>
+              </w:rPr>
+              <w:t>990,00</w:t>
+            </w:r>
+          </w:p>
+        </w:tc>
+      </w:tr>
+    </w:tbl>
+    <w:p>
+      <w:pPr>
+        <w:rPr>
+          <w:rFonts w:ascii="Times New Roman" w:hAnsi="Times New Roman" w:cs="Times New Roman"/>
+          <w:sz w:val="28"/>
+        </w:rPr>
+      </w:pPr>
+      <w:r>
+        <w:tab/>
+      </w:r>
+      <w:bookmarkStart w:id="14" w:name="_GoBack"/>
+      <w:bookmarkEnd w:id="14"/>
     </w:p>
     <w:sectPr>
       <w:headerReference w:type="default" r:id="rId10"/>
@@ -1360,15 +4309,15 @@
       <mc:AlternateContent>
         <mc:Choice Requires="wps">
           <w:drawing>
-            <wp:anchor distT="45720" distB="45720" distL="114300" distR="114300" simplePos="0" relativeHeight="251670528" behindDoc="0" locked="0" layoutInCell="1" allowOverlap="1" wp14:anchorId="56585EF4" wp14:editId="25A96D25">
+            <wp:anchor distT="45720" distB="45720" distL="114300" distR="114300" simplePos="0" relativeHeight="251670528" behindDoc="0" locked="0" layoutInCell="1" allowOverlap="1" wp14:anchorId="56585EF4" wp14:editId="00FB5136">
               <wp:simplePos x="0" y="0"/>
               <wp:positionH relativeFrom="column">
-                <wp:posOffset>5791835</wp:posOffset>
+                <wp:posOffset>5777865</wp:posOffset>
               </wp:positionH>
               <wp:positionV relativeFrom="paragraph">
-                <wp:posOffset>361950</wp:posOffset>
+                <wp:posOffset>377190</wp:posOffset>
               </wp:positionV>
-              <wp:extent cx="334645" cy="335280"/>
+              <wp:extent cx="384175" cy="287655"/>
               <wp:effectExtent l="0" t="0" r="0" b="0"/>
               <wp:wrapSquare wrapText="bothSides"/>
               <wp:docPr id="217" name="Надпись 2"/>
@@ -1384,7 +4333,7 @@
                     <wps:spPr bwMode="auto">
                       <a:xfrm>
                         <a:off x="0" y="0"/>
-                        <a:ext cx="334645" cy="335280"/>
+                        <a:ext cx="384175" cy="287655"/>
                       </a:xfrm>
                       <a:prstGeom prst="rect">
                         <a:avLst/>
@@ -1401,6 +4350,7 @@
                       <w:txbxContent>
                         <w:p>
                           <w:pPr>
+                            <w:jc w:val="center"/>
                             <w:rPr>
                               <w:rFonts w:ascii="Times New Roman" w:hAnsi="Times New Roman" w:cs="Times New Roman"/>
                               <w:sz w:val="28"/>
@@ -1410,36 +4360,9 @@
                             <w:rPr>
                               <w:rFonts w:ascii="Times New Roman" w:hAnsi="Times New Roman" w:cs="Times New Roman"/>
                               <w:sz w:val="28"/>
+                              <w:lang w:val="en-US"/>
                             </w:rPr>
-                            <w:fldChar w:fldCharType="begin"/>
-                          </w:r>
-                          <w:r>
-                            <w:rPr>
-                              <w:rFonts w:ascii="Times New Roman" w:hAnsi="Times New Roman" w:cs="Times New Roman"/>
-                              <w:sz w:val="28"/>
-                            </w:rPr>
-                            <w:instrText>PAGE   \* MERGEFORMAT</w:instrText>
-                          </w:r>
-                          <w:r>
-                            <w:rPr>
-                              <w:rFonts w:ascii="Times New Roman" w:hAnsi="Times New Roman" w:cs="Times New Roman"/>
-                              <w:sz w:val="28"/>
-                            </w:rPr>
-                            <w:fldChar w:fldCharType="separate"/>
-                          </w:r>
-                          <w:r>
-                            <w:rPr>
-                              <w:rFonts w:ascii="Times New Roman" w:hAnsi="Times New Roman" w:cs="Times New Roman"/>
-                              <w:sz w:val="28"/>
-                            </w:rPr>
-                            <w:t>1</w:t>
-                          </w:r>
-                          <w:r>
-                            <w:rPr>
-                              <w:rFonts w:ascii="Times New Roman" w:hAnsi="Times New Roman" w:cs="Times New Roman"/>
-                              <w:sz w:val="28"/>
-                            </w:rPr>
-                            <w:fldChar w:fldCharType="end"/>
+                            <w:t>3</w:t>
                           </w:r>
                         </w:p>
                       </w:txbxContent>
@@ -1465,11 +4388,12 @@
               <v:stroke joinstyle="miter"/>
               <v:path gradientshapeok="t" o:connecttype="rect"/>
             </v:shapetype>
-            <v:shape id="Надпись 2" o:spid="_x0000_s1095" type="#_x0000_t202" style="position:absolute;margin-left:456.05pt;margin-top:28.5pt;width:26.35pt;height:26.4pt;z-index:251670528;visibility:visible;mso-wrap-style:square;mso-width-percent:0;mso-height-percent:0;mso-wrap-distance-left:9pt;mso-wrap-distance-top:3.6pt;mso-wrap-distance-right:9pt;mso-wrap-distance-bottom:3.6pt;mso-position-horizontal:absolute;mso-position-horizontal-relative:text;mso-position-vertical:absolute;mso-position-vertical-relative:text;mso-width-percent:0;mso-height-percent:0;mso-width-relative:margin;mso-height-relative:margin;v-text-anchor:top" o:gfxdata="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" filled="f" stroked="f">
+            <v:shape id="Надпись 2" o:spid="_x0000_s1095" type="#_x0000_t202" style="position:absolute;margin-left:454.95pt;margin-top:29.7pt;width:30.25pt;height:22.65pt;z-index:251670528;visibility:visible;mso-wrap-style:square;mso-width-percent:0;mso-height-percent:0;mso-wrap-distance-left:9pt;mso-wrap-distance-top:3.6pt;mso-wrap-distance-right:9pt;mso-wrap-distance-bottom:3.6pt;mso-position-horizontal:absolute;mso-position-horizontal-relative:text;mso-position-vertical:absolute;mso-position-vertical-relative:text;mso-width-percent:0;mso-height-percent:0;mso-width-relative:margin;mso-height-relative:margin;v-text-anchor:top" o:gfxdata="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" filled="f" stroked="f">
               <v:textbox>
                 <w:txbxContent>
                   <w:p>
                     <w:pPr>
+                      <w:jc w:val="center"/>
                       <w:rPr>
                         <w:rFonts w:ascii="Times New Roman" w:hAnsi="Times New Roman" w:cs="Times New Roman"/>
                         <w:sz w:val="28"/>
@@ -1479,36 +4403,9 @@
                       <w:rPr>
                         <w:rFonts w:ascii="Times New Roman" w:hAnsi="Times New Roman" w:cs="Times New Roman"/>
                         <w:sz w:val="28"/>
+                        <w:lang w:val="en-US"/>
                       </w:rPr>
-                      <w:fldChar w:fldCharType="begin"/>
-                    </w:r>
-                    <w:r>
-                      <w:rPr>
-                        <w:rFonts w:ascii="Times New Roman" w:hAnsi="Times New Roman" w:cs="Times New Roman"/>
-                        <w:sz w:val="28"/>
-                      </w:rPr>
-                      <w:instrText>PAGE   \* MERGEFORMAT</w:instrText>
-                    </w:r>
-                    <w:r>
-                      <w:rPr>
-                        <w:rFonts w:ascii="Times New Roman" w:hAnsi="Times New Roman" w:cs="Times New Roman"/>
-                        <w:sz w:val="28"/>
-                      </w:rPr>
-                      <w:fldChar w:fldCharType="separate"/>
-                    </w:r>
-                    <w:r>
-                      <w:rPr>
-                        <w:rFonts w:ascii="Times New Roman" w:hAnsi="Times New Roman" w:cs="Times New Roman"/>
-                        <w:sz w:val="28"/>
-                      </w:rPr>
-                      <w:t>1</w:t>
-                    </w:r>
-                    <w:r>
-                      <w:rPr>
-                        <w:rFonts w:ascii="Times New Roman" w:hAnsi="Times New Roman" w:cs="Times New Roman"/>
-                        <w:sz w:val="28"/>
-                      </w:rPr>
-                      <w:fldChar w:fldCharType="end"/>
+                      <w:t>3</w:t>
                     </w:r>
                   </w:p>
                 </w:txbxContent>
@@ -1521,6 +4418,7 @@
     </w:r>
     <w:r>
       <w:rPr>
+        <w:noProof/>
         <w:lang w:val="en-US"/>
       </w:rPr>
       <mc:AlternateContent>
@@ -1650,6 +4548,7 @@
     </w:r>
     <w:r>
       <w:rPr>
+        <w:noProof/>
         <w:lang w:val="en-US"/>
       </w:rPr>
       <mc:AlternateContent>
@@ -5124,7 +8023,7 @@
         </mc:Choice>
         <mc:Fallback>
           <w:pict>
-            <v:shapetype w14:anchorId="1FDF66B9" id="_x0000_t202" coordsize="21600,21600" o:spt="202" path="m,l,21600r21600,l21600,xe">
+            <v:shapetype w14:anchorId="4E86415B" id="_x0000_t202" coordsize="21600,21600" o:spt="202" path="m,l,21600r21600,l21600,xe">
               <v:stroke joinstyle="miter"/>
               <v:path gradientshapeok="t" o:connecttype="rect"/>
             </v:shapetype>
@@ -5145,8 +8044,8 @@
     <w:pPr>
       <w:pStyle w:val="a4"/>
     </w:pPr>
-    <w:bookmarkStart w:id="3" w:name="_Hlk104452036"/>
-    <w:bookmarkStart w:id="4" w:name="_Hlk104452037"/>
+    <w:bookmarkStart w:id="15" w:name="_Hlk104452036"/>
+    <w:bookmarkStart w:id="16" w:name="_Hlk104452037"/>
     <w:r>
       <w:rPr>
         <w:noProof/>
@@ -6300,8 +9199,8 @@
         </mc:Fallback>
       </mc:AlternateContent>
     </w:r>
-    <w:bookmarkEnd w:id="3"/>
-    <w:bookmarkEnd w:id="4"/>
+    <w:bookmarkEnd w:id="15"/>
+    <w:bookmarkEnd w:id="16"/>
   </w:p>
 </w:hdr>
 </file>
@@ -6309,6 +9208,330 @@
 <file path=word/numbering.xml><?xml version="1.0" encoding="utf-8"?>
 <w:numbering xmlns:wpc="http://schemas.microsoft.com/office/word/2010/wordprocessingCanvas" xmlns:cx="http://schemas.microsoft.com/office/drawing/2014/chartex" xmlns:cx1="http://schemas.microsoft.com/office/drawing/2015/9/8/chartex" xmlns:cx2="http://schemas.microsoft.com/office/drawing/2015/10/21/chartex" xmlns:cx3="http://schemas.microsoft.com/office/drawing/2016/5/9/chartex" xmlns:cx4="http://schemas.microsoft.com/office/drawing/2016/5/10/chartex" xmlns:cx5="http://schemas.microsoft.com/office/drawing/2016/5/11/chartex" xmlns:cx6="http://schemas.microsoft.com/office/drawing/2016/5/12/chartex" xmlns:cx7="http://schemas.microsoft.com/office/drawing/2016/5/13/chartex" xmlns:cx8="http://schemas.microsoft.com/office/drawing/2016/5/14/chartex" xmlns:mc="http://schemas.openxmlformats.org/markup-compatibility/2006" xmlns:aink="http://schemas.microsoft.com/office/drawing/2016/ink" xmlns:am3d="http://schemas.microsoft.com/office/drawing/2017/model3d" xmlns:o="urn:schemas-microsoft-com:office:office" xmlns:r="http://schemas.openxmlformats.org/officeDocument/2006/relationships" xmlns:m="http://schemas.openxmlformats.org/officeDocument/2006/math" xmlns:v="urn:schemas-microsoft-com:vml" xmlns:wp14="http://schemas.microsoft.com/office/word/2010/wordprocessingDrawing" xmlns:wp="http://schemas.openxmlformats.org/drawingml/2006/wordprocessingDrawing" xmlns:w10="urn:schemas-microsoft-com:office:word" xmlns:w="http://schemas.openxmlformats.org/wordprocessingml/2006/main" xmlns:w14="http://schemas.microsoft.com/office/word/2010/wordml" xmlns:w15="http://schemas.microsoft.com/office/word/2012/wordml" xmlns:w16cid="http://schemas.microsoft.com/office/word/2016/wordml/cid" xmlns:w16se="http://schemas.microsoft.com/office/word/2015/wordml/symex" xmlns:wpg="http://schemas.microsoft.com/office/word/2010/wordprocessingGroup" xmlns:wpi="http://schemas.microsoft.com/office/word/2010/wordprocessingInk" xmlns:wne="http://schemas.microsoft.com/office/word/2006/wordml" xmlns:wps="http://schemas.microsoft.com/office/word/2010/wordprocessingShape" mc:Ignorable="w14 w15 w16se w16cid wp14">
   <w:abstractNum w:abstractNumId="0" w15:restartNumberingAfterBreak="0">
+    <w:nsid w:val="29BE20BC"/>
+    <w:multiLevelType w:val="multilevel"/>
+    <w:tmpl w:val="12EC516E"/>
+    <w:lvl w:ilvl="0">
+      <w:start w:val="1"/>
+      <w:numFmt w:val="decimal"/>
+      <w:lvlText w:val="%1"/>
+      <w:lvlJc w:val="left"/>
+      <w:pPr>
+        <w:ind w:left="645" w:hanging="645"/>
+      </w:pPr>
+      <w:rPr>
+        <w:rFonts w:hint="default"/>
+      </w:rPr>
+    </w:lvl>
+    <w:lvl w:ilvl="1">
+      <w:start w:val="1"/>
+      <w:numFmt w:val="decimal"/>
+      <w:lvlText w:val="%1.%2"/>
+      <w:lvlJc w:val="left"/>
+      <w:pPr>
+        <w:ind w:left="1354" w:hanging="645"/>
+      </w:pPr>
+      <w:rPr>
+        <w:rFonts w:hint="default"/>
+      </w:rPr>
+    </w:lvl>
+    <w:lvl w:ilvl="2">
+      <w:start w:val="1"/>
+      <w:numFmt w:val="decimal"/>
+      <w:lvlText w:val="%1.%2.%3"/>
+      <w:lvlJc w:val="left"/>
+      <w:pPr>
+        <w:ind w:left="2138" w:hanging="720"/>
+      </w:pPr>
+      <w:rPr>
+        <w:rFonts w:hint="default"/>
+      </w:rPr>
+    </w:lvl>
+    <w:lvl w:ilvl="3">
+      <w:start w:val="1"/>
+      <w:numFmt w:val="decimal"/>
+      <w:lvlText w:val="%1.%2.%3.%4"/>
+      <w:lvlJc w:val="left"/>
+      <w:pPr>
+        <w:ind w:left="2847" w:hanging="720"/>
+      </w:pPr>
+      <w:rPr>
+        <w:rFonts w:hint="default"/>
+      </w:rPr>
+    </w:lvl>
+    <w:lvl w:ilvl="4">
+      <w:start w:val="1"/>
+      <w:numFmt w:val="decimal"/>
+      <w:lvlText w:val="%1.%2.%3.%4.%5"/>
+      <w:lvlJc w:val="left"/>
+      <w:pPr>
+        <w:ind w:left="3916" w:hanging="1080"/>
+      </w:pPr>
+      <w:rPr>
+        <w:rFonts w:hint="default"/>
+      </w:rPr>
+    </w:lvl>
+    <w:lvl w:ilvl="5">
+      <w:start w:val="1"/>
+      <w:numFmt w:val="decimal"/>
+      <w:lvlText w:val="%1.%2.%3.%4.%5.%6"/>
+      <w:lvlJc w:val="left"/>
+      <w:pPr>
+        <w:ind w:left="4625" w:hanging="1080"/>
+      </w:pPr>
+      <w:rPr>
+        <w:rFonts w:hint="default"/>
+      </w:rPr>
+    </w:lvl>
+    <w:lvl w:ilvl="6">
+      <w:start w:val="1"/>
+      <w:numFmt w:val="decimal"/>
+      <w:lvlText w:val="%1.%2.%3.%4.%5.%6.%7"/>
+      <w:lvlJc w:val="left"/>
+      <w:pPr>
+        <w:ind w:left="5694" w:hanging="1440"/>
+      </w:pPr>
+      <w:rPr>
+        <w:rFonts w:hint="default"/>
+      </w:rPr>
+    </w:lvl>
+    <w:lvl w:ilvl="7">
+      <w:start w:val="1"/>
+      <w:numFmt w:val="decimal"/>
+      <w:lvlText w:val="%1.%2.%3.%4.%5.%6.%7.%8"/>
+      <w:lvlJc w:val="left"/>
+      <w:pPr>
+        <w:ind w:left="6403" w:hanging="1440"/>
+      </w:pPr>
+      <w:rPr>
+        <w:rFonts w:hint="default"/>
+      </w:rPr>
+    </w:lvl>
+    <w:lvl w:ilvl="8">
+      <w:start w:val="1"/>
+      <w:numFmt w:val="decimal"/>
+      <w:lvlText w:val="%1.%2.%3.%4.%5.%6.%7.%8.%9"/>
+      <w:lvlJc w:val="left"/>
+      <w:pPr>
+        <w:ind w:left="7472" w:hanging="1800"/>
+      </w:pPr>
+      <w:rPr>
+        <w:rFonts w:hint="default"/>
+      </w:rPr>
+    </w:lvl>
+  </w:abstractNum>
+  <w:abstractNum w:abstractNumId="1" w15:restartNumberingAfterBreak="0">
+    <w:nsid w:val="2DD862A6"/>
+    <w:multiLevelType w:val="multilevel"/>
+    <w:tmpl w:val="94505556"/>
+    <w:lvl w:ilvl="0">
+      <w:start w:val="2"/>
+      <w:numFmt w:val="decimal"/>
+      <w:lvlText w:val="%1"/>
+      <w:lvlJc w:val="left"/>
+      <w:pPr>
+        <w:ind w:left="405" w:hanging="405"/>
+      </w:pPr>
+      <w:rPr>
+        <w:rFonts w:hint="default"/>
+      </w:rPr>
+    </w:lvl>
+    <w:lvl w:ilvl="1">
+      <w:start w:val="1"/>
+      <w:numFmt w:val="decimal"/>
+      <w:lvlText w:val="%1.%2"/>
+      <w:lvlJc w:val="left"/>
+      <w:pPr>
+        <w:ind w:left="1429" w:hanging="720"/>
+      </w:pPr>
+      <w:rPr>
+        <w:rFonts w:hint="default"/>
+      </w:rPr>
+    </w:lvl>
+    <w:lvl w:ilvl="2">
+      <w:start w:val="1"/>
+      <w:numFmt w:val="decimal"/>
+      <w:lvlText w:val="%1.%2.%3"/>
+      <w:lvlJc w:val="left"/>
+      <w:pPr>
+        <w:ind w:left="2138" w:hanging="720"/>
+      </w:pPr>
+      <w:rPr>
+        <w:rFonts w:hint="default"/>
+      </w:rPr>
+    </w:lvl>
+    <w:lvl w:ilvl="3">
+      <w:start w:val="1"/>
+      <w:numFmt w:val="decimal"/>
+      <w:lvlText w:val="%1.%2.%3.%4"/>
+      <w:lvlJc w:val="left"/>
+      <w:pPr>
+        <w:ind w:left="3207" w:hanging="1080"/>
+      </w:pPr>
+      <w:rPr>
+        <w:rFonts w:hint="default"/>
+      </w:rPr>
+    </w:lvl>
+    <w:lvl w:ilvl="4">
+      <w:start w:val="1"/>
+      <w:numFmt w:val="decimal"/>
+      <w:lvlText w:val="%1.%2.%3.%4.%5"/>
+      <w:lvlJc w:val="left"/>
+      <w:pPr>
+        <w:ind w:left="4276" w:hanging="1440"/>
+      </w:pPr>
+      <w:rPr>
+        <w:rFonts w:hint="default"/>
+      </w:rPr>
+    </w:lvl>
+    <w:lvl w:ilvl="5">
+      <w:start w:val="1"/>
+      <w:numFmt w:val="decimal"/>
+      <w:lvlText w:val="%1.%2.%3.%4.%5.%6"/>
+      <w:lvlJc w:val="left"/>
+      <w:pPr>
+        <w:ind w:left="4985" w:hanging="1440"/>
+      </w:pPr>
+      <w:rPr>
+        <w:rFonts w:hint="default"/>
+      </w:rPr>
+    </w:lvl>
+    <w:lvl w:ilvl="6">
+      <w:start w:val="1"/>
+      <w:numFmt w:val="decimal"/>
+      <w:lvlText w:val="%1.%2.%3.%4.%5.%6.%7"/>
+      <w:lvlJc w:val="left"/>
+      <w:pPr>
+        <w:ind w:left="6054" w:hanging="1800"/>
+      </w:pPr>
+      <w:rPr>
+        <w:rFonts w:hint="default"/>
+      </w:rPr>
+    </w:lvl>
+    <w:lvl w:ilvl="7">
+      <w:start w:val="1"/>
+      <w:numFmt w:val="decimal"/>
+      <w:lvlText w:val="%1.%2.%3.%4.%5.%6.%7.%8"/>
+      <w:lvlJc w:val="left"/>
+      <w:pPr>
+        <w:ind w:left="7123" w:hanging="2160"/>
+      </w:pPr>
+      <w:rPr>
+        <w:rFonts w:hint="default"/>
+      </w:rPr>
+    </w:lvl>
+    <w:lvl w:ilvl="8">
+      <w:start w:val="1"/>
+      <w:numFmt w:val="decimal"/>
+      <w:lvlText w:val="%1.%2.%3.%4.%5.%6.%7.%8.%9"/>
+      <w:lvlJc w:val="left"/>
+      <w:pPr>
+        <w:ind w:left="7832" w:hanging="2160"/>
+      </w:pPr>
+      <w:rPr>
+        <w:rFonts w:hint="default"/>
+      </w:rPr>
+    </w:lvl>
+  </w:abstractNum>
+  <w:abstractNum w:abstractNumId="2" w15:restartNumberingAfterBreak="0">
+    <w:nsid w:val="762B1321"/>
+    <w:multiLevelType w:val="multilevel"/>
+    <w:tmpl w:val="D82EFB40"/>
+    <w:lvl w:ilvl="0">
+      <w:start w:val="1"/>
+      <w:numFmt w:val="decimal"/>
+      <w:lvlText w:val="%1"/>
+      <w:lvlJc w:val="left"/>
+      <w:pPr>
+        <w:ind w:left="1069" w:hanging="360"/>
+      </w:pPr>
+      <w:rPr>
+        <w:sz w:val="28"/>
+        <w:szCs w:val="28"/>
+      </w:rPr>
+    </w:lvl>
+    <w:lvl w:ilvl="1">
+      <w:start w:val="1"/>
+      <w:numFmt w:val="decimal"/>
+      <w:isLgl/>
+      <w:lvlText w:val="%1.%2"/>
+      <w:lvlJc w:val="left"/>
+      <w:pPr>
+        <w:ind w:left="1069" w:hanging="360"/>
+      </w:pPr>
+    </w:lvl>
+    <w:lvl w:ilvl="2">
+      <w:start w:val="1"/>
+      <w:numFmt w:val="decimal"/>
+      <w:isLgl/>
+      <w:lvlText w:val="%1.%2.%3"/>
+      <w:lvlJc w:val="left"/>
+      <w:pPr>
+        <w:ind w:left="1429" w:hanging="720"/>
+      </w:pPr>
+    </w:lvl>
+    <w:lvl w:ilvl="3">
+      <w:start w:val="1"/>
+      <w:numFmt w:val="decimal"/>
+      <w:isLgl/>
+      <w:lvlText w:val="%1.%2.%3.%4"/>
+      <w:lvlJc w:val="left"/>
+      <w:pPr>
+        <w:ind w:left="1429" w:hanging="720"/>
+      </w:pPr>
+    </w:lvl>
+    <w:lvl w:ilvl="4">
+      <w:start w:val="1"/>
+      <w:numFmt w:val="decimal"/>
+      <w:isLgl/>
+      <w:lvlText w:val="%1.%2.%3.%4.%5"/>
+      <w:lvlJc w:val="left"/>
+      <w:pPr>
+        <w:ind w:left="1789" w:hanging="1080"/>
+      </w:pPr>
+    </w:lvl>
+    <w:lvl w:ilvl="5">
+      <w:start w:val="1"/>
+      <w:numFmt w:val="decimal"/>
+      <w:isLgl/>
+      <w:lvlText w:val="%1.%2.%3.%4.%5.%6"/>
+      <w:lvlJc w:val="left"/>
+      <w:pPr>
+        <w:ind w:left="1789" w:hanging="1080"/>
+      </w:pPr>
+    </w:lvl>
+    <w:lvl w:ilvl="6">
+      <w:start w:val="1"/>
+      <w:numFmt w:val="decimal"/>
+      <w:isLgl/>
+      <w:lvlText w:val="%1.%2.%3.%4.%5.%6.%7"/>
+      <w:lvlJc w:val="left"/>
+      <w:pPr>
+        <w:ind w:left="2149" w:hanging="1440"/>
+      </w:pPr>
+    </w:lvl>
+    <w:lvl w:ilvl="7">
+      <w:start w:val="1"/>
+      <w:numFmt w:val="decimal"/>
+      <w:isLgl/>
+      <w:lvlText w:val="%1.%2.%3.%4.%5.%6.%7.%8"/>
+      <w:lvlJc w:val="left"/>
+      <w:pPr>
+        <w:ind w:left="2149" w:hanging="1440"/>
+      </w:pPr>
+    </w:lvl>
+    <w:lvl w:ilvl="8">
+      <w:start w:val="1"/>
+      <w:numFmt w:val="decimal"/>
+      <w:isLgl/>
+      <w:lvlText w:val="%1.%2.%3.%4.%5.%6.%7.%8.%9"/>
+      <w:lvlJc w:val="left"/>
+      <w:pPr>
+        <w:ind w:left="2509" w:hanging="1800"/>
+      </w:pPr>
+    </w:lvl>
+  </w:abstractNum>
+  <w:abstractNum w:abstractNumId="3" w15:restartNumberingAfterBreak="0">
     <w:nsid w:val="7FD73E9A"/>
     <w:multiLevelType w:val="multilevel"/>
     <w:tmpl w:val="C1DA3DC8"/>
@@ -6432,7 +9655,43 @@
     </w:lvl>
   </w:abstractNum>
   <w:num w:numId="1">
+    <w:abstractNumId w:val="3"/>
+  </w:num>
+  <w:num w:numId="2">
     <w:abstractNumId w:val="0"/>
+  </w:num>
+  <w:num w:numId="3">
+    <w:abstractNumId w:val="2"/>
+    <w:lvlOverride w:ilvl="0">
+      <w:startOverride w:val="1"/>
+    </w:lvlOverride>
+    <w:lvlOverride w:ilvl="1">
+      <w:startOverride w:val="1"/>
+    </w:lvlOverride>
+    <w:lvlOverride w:ilvl="2">
+      <w:startOverride w:val="1"/>
+    </w:lvlOverride>
+    <w:lvlOverride w:ilvl="3">
+      <w:startOverride w:val="1"/>
+    </w:lvlOverride>
+    <w:lvlOverride w:ilvl="4">
+      <w:startOverride w:val="1"/>
+    </w:lvlOverride>
+    <w:lvlOverride w:ilvl="5">
+      <w:startOverride w:val="1"/>
+    </w:lvlOverride>
+    <w:lvlOverride w:ilvl="6">
+      <w:startOverride w:val="1"/>
+    </w:lvlOverride>
+    <w:lvlOverride w:ilvl="7">
+      <w:startOverride w:val="1"/>
+    </w:lvlOverride>
+    <w:lvlOverride w:ilvl="8">
+      <w:startOverride w:val="1"/>
+    </w:lvlOverride>
+  </w:num>
+  <w:num w:numId="4">
+    <w:abstractNumId w:val="1"/>
   </w:num>
 </w:numbering>
 </file>
@@ -6521,7 +9780,7 @@
     <w:lsdException w:name="Closing" w:semiHidden="1" w:unhideWhenUsed="1"/>
     <w:lsdException w:name="Signature" w:semiHidden="1" w:unhideWhenUsed="1"/>
     <w:lsdException w:name="Default Paragraph Font" w:semiHidden="1" w:uiPriority="1" w:unhideWhenUsed="1"/>
-    <w:lsdException w:name="Body Text" w:semiHidden="1" w:unhideWhenUsed="1"/>
+    <w:lsdException w:name="Body Text" w:semiHidden="1" w:uiPriority="0" w:unhideWhenUsed="1"/>
     <w:lsdException w:name="Body Text Indent" w:semiHidden="1" w:unhideWhenUsed="1"/>
     <w:lsdException w:name="List Continue" w:semiHidden="1" w:unhideWhenUsed="1"/>
     <w:lsdException w:name="List Continue 2" w:semiHidden="1" w:unhideWhenUsed="1"/>
@@ -6869,7 +10128,6 @@
     <w:next w:val="a"/>
     <w:link w:val="20"/>
     <w:uiPriority w:val="9"/>
-    <w:semiHidden/>
     <w:unhideWhenUsed/>
     <w:qFormat/>
     <w:rsid w:val="00447968"/>
@@ -7129,13 +10387,147 @@
     <w:basedOn w:val="a0"/>
     <w:link w:val="2"/>
     <w:uiPriority w:val="9"/>
-    <w:semiHidden/>
     <w:rsid w:val="00447968"/>
     <w:rPr>
       <w:rFonts w:asciiTheme="majorHAnsi" w:eastAsiaTheme="majorEastAsia" w:hAnsiTheme="majorHAnsi" w:cstheme="majorBidi"/>
       <w:color w:val="2F5496" w:themeColor="accent1" w:themeShade="BF"/>
       <w:sz w:val="26"/>
       <w:szCs w:val="26"/>
+    </w:rPr>
+  </w:style>
+  <w:style w:type="paragraph" w:styleId="ab">
+    <w:name w:val="List Paragraph"/>
+    <w:basedOn w:val="a"/>
+    <w:uiPriority w:val="34"/>
+    <w:qFormat/>
+    <w:rsid w:val="00CD3278"/>
+    <w:pPr>
+      <w:spacing w:after="200" w:line="276" w:lineRule="auto"/>
+      <w:ind w:left="720"/>
+      <w:contextualSpacing/>
+    </w:pPr>
+    <w:rPr>
+      <w:rFonts w:ascii="Calibri" w:eastAsia="Calibri" w:hAnsi="Calibri" w:cs="Times New Roman"/>
+    </w:rPr>
+  </w:style>
+  <w:style w:type="paragraph" w:styleId="3">
+    <w:name w:val="toc 3"/>
+    <w:basedOn w:val="a"/>
+    <w:next w:val="a"/>
+    <w:autoRedefine/>
+    <w:uiPriority w:val="39"/>
+    <w:unhideWhenUsed/>
+    <w:rsid w:val="00CD3278"/>
+    <w:pPr>
+      <w:spacing w:after="100"/>
+      <w:ind w:left="440"/>
+    </w:pPr>
+    <w:rPr>
+      <w:rFonts w:eastAsiaTheme="minorEastAsia" w:cs="Times New Roman"/>
+      <w:lang w:eastAsia="ru-RU"/>
+    </w:rPr>
+  </w:style>
+  <w:style w:type="character" w:customStyle="1" w:styleId="14">
+    <w:name w:val="! Основной 14 ! Знак"/>
+    <w:basedOn w:val="a0"/>
+    <w:link w:val="140"/>
+    <w:locked/>
+    <w:rsid w:val="00C925B3"/>
+    <w:rPr>
+      <w:rFonts w:ascii="Times New Roman" w:eastAsia="Times New Roman" w:hAnsi="Times New Roman" w:cs="Times New Roman"/>
+      <w:sz w:val="28"/>
+      <w:lang w:eastAsia="ru-RU"/>
+    </w:rPr>
+  </w:style>
+  <w:style w:type="paragraph" w:customStyle="1" w:styleId="140">
+    <w:name w:val="! Основной 14 !"/>
+    <w:basedOn w:val="a"/>
+    <w:link w:val="14"/>
+    <w:rsid w:val="00C925B3"/>
+    <w:pPr>
+      <w:spacing w:after="0" w:line="240" w:lineRule="auto"/>
+      <w:ind w:firstLine="709"/>
+      <w:jc w:val="both"/>
+    </w:pPr>
+    <w:rPr>
+      <w:rFonts w:ascii="Times New Roman" w:eastAsia="Times New Roman" w:hAnsi="Times New Roman" w:cs="Times New Roman"/>
+      <w:sz w:val="28"/>
+      <w:lang w:eastAsia="ru-RU"/>
+    </w:rPr>
+  </w:style>
+  <w:style w:type="paragraph" w:customStyle="1" w:styleId="01">
+    <w:name w:val="_Текст заголовок таблицы 01"/>
+    <w:basedOn w:val="a"/>
+    <w:rsid w:val="00C925B3"/>
+    <w:pPr>
+      <w:spacing w:after="0" w:line="240" w:lineRule="auto"/>
+      <w:jc w:val="center"/>
+    </w:pPr>
+    <w:rPr>
+      <w:rFonts w:ascii="Times New Roman" w:eastAsia="Times New Roman" w:hAnsi="Times New Roman" w:cs="Times New Roman"/>
+      <w:b/>
+      <w:sz w:val="20"/>
+      <w:szCs w:val="20"/>
+      <w:lang w:eastAsia="ru-RU"/>
+    </w:rPr>
+  </w:style>
+  <w:style w:type="paragraph" w:customStyle="1" w:styleId="ac">
+    <w:name w:val="_ Таблица заголовок"/>
+    <w:basedOn w:val="a"/>
+    <w:rsid w:val="00C925B3"/>
+    <w:pPr>
+      <w:spacing w:after="0" w:line="240" w:lineRule="auto"/>
+      <w:jc w:val="center"/>
+    </w:pPr>
+    <w:rPr>
+      <w:rFonts w:ascii="Times New Roman" w:eastAsia="Times New Roman" w:hAnsi="Times New Roman" w:cs="Times New Roman"/>
+      <w:b/>
+      <w:sz w:val="26"/>
+      <w:szCs w:val="26"/>
+      <w:lang w:eastAsia="ru-RU"/>
+    </w:rPr>
+  </w:style>
+  <w:style w:type="paragraph" w:styleId="ad">
+    <w:name w:val="Body Text"/>
+    <w:basedOn w:val="a"/>
+    <w:link w:val="ae"/>
+    <w:unhideWhenUsed/>
+    <w:rsid w:val="00C925B3"/>
+    <w:pPr>
+      <w:spacing w:after="0" w:line="336" w:lineRule="auto"/>
+      <w:ind w:firstLine="851"/>
+    </w:pPr>
+    <w:rPr>
+      <w:rFonts w:ascii="Times New Roman" w:eastAsia="Times New Roman" w:hAnsi="Times New Roman" w:cs="Times New Roman"/>
+      <w:sz w:val="24"/>
+      <w:szCs w:val="24"/>
+      <w:lang w:eastAsia="ru-RU"/>
+    </w:rPr>
+  </w:style>
+  <w:style w:type="character" w:customStyle="1" w:styleId="ae">
+    <w:name w:val="Основной текст Знак"/>
+    <w:basedOn w:val="a0"/>
+    <w:link w:val="ad"/>
+    <w:rsid w:val="00C925B3"/>
+    <w:rPr>
+      <w:rFonts w:ascii="Times New Roman" w:eastAsia="Times New Roman" w:hAnsi="Times New Roman" w:cs="Times New Roman"/>
+      <w:sz w:val="24"/>
+      <w:szCs w:val="24"/>
+      <w:lang w:eastAsia="ru-RU"/>
+    </w:rPr>
+  </w:style>
+  <w:style w:type="paragraph" w:customStyle="1" w:styleId="31">
+    <w:name w:val="Основной текст 31"/>
+    <w:basedOn w:val="a"/>
+    <w:rsid w:val="00C925B3"/>
+    <w:pPr>
+      <w:spacing w:after="0" w:line="240" w:lineRule="auto"/>
+    </w:pPr>
+    <w:rPr>
+      <w:rFonts w:ascii="Times New Roman" w:eastAsia="Times New Roman" w:hAnsi="Times New Roman" w:cs="Times New Roman"/>
+      <w:sz w:val="20"/>
+      <w:szCs w:val="20"/>
+      <w:lang w:eastAsia="ru-RU"/>
     </w:rPr>
   </w:style>
 </w:styles>
@@ -7441,7 +10833,7 @@
 </file>
 
 <file path=customXml/itemProps1.xml><?xml version="1.0" encoding="utf-8"?>
-<ds:datastoreItem xmlns:ds="http://schemas.openxmlformats.org/officeDocument/2006/customXml" ds:itemID="{A33A944A-855A-425B-9B3F-D3ED41A9BDD5}">
+<ds:datastoreItem xmlns:ds="http://schemas.openxmlformats.org/officeDocument/2006/customXml" ds:itemID="{674A4734-C6A7-4162-A56B-1CC37A5490BE}">
   <ds:schemaRefs>
     <ds:schemaRef ds:uri="http://schemas.openxmlformats.org/officeDocument/2006/bibliography"/>
   </ds:schemaRefs>

</xml_diff>